<commit_message>
Updates to lots of supporting documents via e-mail. Chodera edits to Isaacs biosketch.
</commit_message>
<xml_diff>
--- a/biosketches/draft/Biosketch_Isaacs.docx
+++ b/biosketches/draft/Biosketch_Isaacs.docx
@@ -6,6 +6,7 @@
       <w:pPr>
         <w:pStyle w:val="OMBInfo"/>
       </w:pPr>
+      <w:bookmarkStart w:id="0" w:name="_GoBack"/>
       <w:r>
         <w:t>OMB No. 0925-0001</w:t>
       </w:r>
@@ -108,11 +109,21 @@
           <w:sz w:val="32"/>
         </w:rPr>
       </w:pPr>
+      <w:proofErr w:type="spellStart"/>
+      <w:proofErr w:type="gramStart"/>
       <w:r>
         <w:rPr>
           <w:sz w:val="22"/>
         </w:rPr>
-        <w:t>eRA COMMONS USER NAME (credential, e.g., agency login)</w:t>
+        <w:t>eRA</w:t>
+      </w:r>
+      <w:proofErr w:type="spellEnd"/>
+      <w:proofErr w:type="gramEnd"/>
+      <w:r>
+        <w:rPr>
+          <w:sz w:val="22"/>
+        </w:rPr>
+        <w:t xml:space="preserve"> COMMONS USER NAME (credential, e.g., agency login)</w:t>
       </w:r>
       <w:r>
         <w:rPr>
@@ -289,7 +300,23 @@
                 <w:rStyle w:val="Emphasis"/>
                 <w:sz w:val="22"/>
               </w:rPr>
-              <w:t>(if applicable)</w:t>
+              <w:t>(</w:t>
+            </w:r>
+            <w:proofErr w:type="gramStart"/>
+            <w:r>
+              <w:rPr>
+                <w:rStyle w:val="Emphasis"/>
+                <w:sz w:val="22"/>
+              </w:rPr>
+              <w:t>if</w:t>
+            </w:r>
+            <w:proofErr w:type="gramEnd"/>
+            <w:r>
+              <w:rPr>
+                <w:rStyle w:val="Emphasis"/>
+                <w:sz w:val="22"/>
+              </w:rPr>
+              <w:t xml:space="preserve"> applicable)</w:t>
             </w:r>
           </w:p>
           <w:p>
@@ -884,10 +911,42 @@
         <w:jc w:val="both"/>
       </w:pPr>
       <w:r>
-        <w:t xml:space="preserve">For his independent work at the University of Maryland, Lyle Isaacs is recognized as a world leader in the area of cucurbit[n]uril (CB[n]) molecular containers.  The focus of this work has been manifold: 1) developing a thorough mechanistic understanding of the CB[n] forming reaction, 2) using this mechanistic understanding to create new members of the CB[n] family of molecular containers with exciting new structures, and 3) investigating their unique molecular recognition properties.  For example, we have </w:t>
-      </w:r>
-      <w:r>
-        <w:t xml:space="preserve">discovered the ultra tight affinity binding of CB[n] toward its best guests and used CB[n]-type receptors to </w:t>
+        <w:t xml:space="preserve">For his independent work at the University of Maryland, Lyle Isaacs is recognized as a world leader in the area of </w:t>
+      </w:r>
+      <w:proofErr w:type="gramStart"/>
+      <w:r>
+        <w:t>cucurbit[</w:t>
+      </w:r>
+      <w:proofErr w:type="gramEnd"/>
+      <w:r>
+        <w:t>n]</w:t>
+      </w:r>
+      <w:proofErr w:type="spellStart"/>
+      <w:r>
+        <w:t>uril</w:t>
+      </w:r>
+      <w:proofErr w:type="spellEnd"/>
+      <w:r>
+        <w:t xml:space="preserve"> (CB[n]) molecular containers.  The focus of this work has been manifold: 1) developing a thorough mechanistic understanding of the </w:t>
+      </w:r>
+      <w:proofErr w:type="gramStart"/>
+      <w:r>
+        <w:t>CB[</w:t>
+      </w:r>
+      <w:proofErr w:type="gramEnd"/>
+      <w:r>
+        <w:t xml:space="preserve">n] forming reaction, 2) using this mechanistic understanding to create new members of the CB[n] family of molecular containers with exciting new structures, and 3) investigating their unique molecular recognition properties.  For example, we have </w:t>
+      </w:r>
+      <w:r>
+        <w:t xml:space="preserve">discovered the ultra tight affinity binding of </w:t>
+      </w:r>
+      <w:proofErr w:type="gramStart"/>
+      <w:r>
+        <w:t>CB[</w:t>
+      </w:r>
+      <w:proofErr w:type="gramEnd"/>
+      <w:r>
+        <w:t xml:space="preserve">n] toward its best guests and used CB[n]-type receptors to </w:t>
       </w:r>
       <w:r>
         <w:t>regulate</w:t>
@@ -896,13 +955,53 @@
         <w:t xml:space="preserve"> the enzymatic activity of bovine carbonic anhydrase, </w:t>
       </w:r>
       <w:r>
-        <w:t xml:space="preserve">to perform homotropic allsteric binding, and </w:t>
-      </w:r>
-      <w:r>
-        <w:t xml:space="preserve">to trigger the decloaking of cytotoxic nanoparticles in the cell.  </w:t>
-      </w:r>
-      <w:r>
-        <w:t xml:space="preserve">In more recent work, Isaacs and collaborators (Briken and Eikermann) </w:t>
+        <w:t xml:space="preserve">to perform </w:t>
+      </w:r>
+      <w:proofErr w:type="spellStart"/>
+      <w:r>
+        <w:t>homotropic</w:t>
+      </w:r>
+      <w:proofErr w:type="spellEnd"/>
+      <w:r>
+        <w:t xml:space="preserve"> </w:t>
+      </w:r>
+      <w:proofErr w:type="spellStart"/>
+      <w:r>
+        <w:t>allsteric</w:t>
+      </w:r>
+      <w:proofErr w:type="spellEnd"/>
+      <w:r>
+        <w:t xml:space="preserve"> binding, and </w:t>
+      </w:r>
+      <w:r>
+        <w:t xml:space="preserve">to trigger the </w:t>
+      </w:r>
+      <w:proofErr w:type="spellStart"/>
+      <w:r>
+        <w:t>decloaking</w:t>
+      </w:r>
+      <w:proofErr w:type="spellEnd"/>
+      <w:r>
+        <w:t xml:space="preserve"> of cytotoxic nanoparticles in the cell.  </w:t>
+      </w:r>
+      <w:r>
+        <w:t>In more recent work, Isaacs and collaborators (</w:t>
+      </w:r>
+      <w:proofErr w:type="spellStart"/>
+      <w:r>
+        <w:t>Briken</w:t>
+      </w:r>
+      <w:proofErr w:type="spellEnd"/>
+      <w:r>
+        <w:t xml:space="preserve"> and </w:t>
+      </w:r>
+      <w:proofErr w:type="spellStart"/>
+      <w:r>
+        <w:t>Eikermann</w:t>
+      </w:r>
+      <w:proofErr w:type="spellEnd"/>
+      <w:r>
+        <w:t xml:space="preserve">) </w:t>
       </w:r>
       <w:r>
         <w:t xml:space="preserve">have explored the use of </w:t>
@@ -911,7 +1010,21 @@
         <w:rPr>
           <w:u w:val="single"/>
         </w:rPr>
-        <w:t>acyclic CB[n] type molecular containers</w:t>
+        <w:t xml:space="preserve">acyclic </w:t>
+      </w:r>
+      <w:proofErr w:type="gramStart"/>
+      <w:r>
+        <w:rPr>
+          <w:u w:val="single"/>
+        </w:rPr>
+        <w:t>CB[</w:t>
+      </w:r>
+      <w:proofErr w:type="gramEnd"/>
+      <w:r>
+        <w:rPr>
+          <w:u w:val="single"/>
+        </w:rPr>
+        <w:t>n] type molecular containers</w:t>
       </w:r>
       <w:r>
         <w:t xml:space="preserve"> as: 1) a solubilizing excipient for insoluble drugs, and 2) as an </w:t>
@@ -923,16 +1036,56 @@
         <w:t>in vivo</w:t>
       </w:r>
       <w:r>
-        <w:t xml:space="preserve"> reversal agent for neuromuscular block induced by rocuronium, vecuronium, and cis-atracurium.  </w:t>
+        <w:t xml:space="preserve"> reversal agent for neuromuscular block induced by </w:t>
+      </w:r>
+      <w:proofErr w:type="spellStart"/>
+      <w:r>
+        <w:t>rocuronium</w:t>
+      </w:r>
+      <w:proofErr w:type="spellEnd"/>
+      <w:r>
+        <w:t xml:space="preserve">, </w:t>
+      </w:r>
+      <w:proofErr w:type="spellStart"/>
+      <w:r>
+        <w:t>vecuronium</w:t>
+      </w:r>
+      <w:proofErr w:type="spellEnd"/>
+      <w:r>
+        <w:t xml:space="preserve">, and </w:t>
+      </w:r>
+      <w:proofErr w:type="spellStart"/>
+      <w:r>
+        <w:t>cis-atracurium</w:t>
+      </w:r>
+      <w:proofErr w:type="spellEnd"/>
+      <w:r>
+        <w:t xml:space="preserve">.  </w:t>
       </w:r>
       <w:r>
         <w:t>A</w:t>
       </w:r>
       <w:r>
-        <w:t xml:space="preserve">cyclic CB[n] </w:t>
-      </w:r>
-      <w:r>
-        <w:t>compounds (a.k.a. Calabadions)</w:t>
+        <w:t xml:space="preserve">cyclic </w:t>
+      </w:r>
+      <w:proofErr w:type="gramStart"/>
+      <w:r>
+        <w:t>CB[</w:t>
+      </w:r>
+      <w:proofErr w:type="gramEnd"/>
+      <w:r>
+        <w:t xml:space="preserve">n] </w:t>
+      </w:r>
+      <w:r>
+        <w:t xml:space="preserve">compounds (a.k.a. </w:t>
+      </w:r>
+      <w:proofErr w:type="spellStart"/>
+      <w:r>
+        <w:t>Calabadions</w:t>
+      </w:r>
+      <w:proofErr w:type="spellEnd"/>
+      <w:r>
+        <w:t>)</w:t>
       </w:r>
       <w:r>
         <w:t xml:space="preserve"> do not display toxicity in both </w:t>
@@ -962,16 +1115,63 @@
         <w:t>diverse biomedical applications.</w:t>
       </w:r>
       <w:r>
-        <w:t xml:space="preserve">  Over the past 5 years, the Isaacs group has participated in SAMPL3, SAMPL 4 and SAMPL5 by synthesizing </w:t>
+        <w:t xml:space="preserve">  Over the past </w:t>
+      </w:r>
+      <w:r>
+        <w:t xml:space="preserve">five </w:t>
+      </w:r>
+      <w:r>
+        <w:t xml:space="preserve">years, the Isaacs group has </w:t>
+      </w:r>
+      <w:r>
+        <w:t>provided blind challenge data</w:t>
+      </w:r>
+      <w:r>
+        <w:t xml:space="preserve"> for</w:t>
+      </w:r>
+      <w:r>
+        <w:t xml:space="preserve"> </w:t>
+      </w:r>
+      <w:r>
+        <w:t>SAMPL3, SAMPL4</w:t>
+      </w:r>
+      <w:r>
+        <w:t>,</w:t>
+      </w:r>
+      <w:r>
+        <w:t xml:space="preserve"> and SAMPL5 by synthesizing </w:t>
       </w:r>
       <w:r>
         <w:t xml:space="preserve">cyclic and acyclic </w:t>
       </w:r>
-      <w:r>
-        <w:t xml:space="preserve">CB[n]-type receptors and measuring their binding properties toward appropriate guest molecules to be used as “blinded data sets” in the SAMPL challenges.  </w:t>
-      </w:r>
-      <w:r>
-        <w:t xml:space="preserve">We have found the SAMPL challenges to be very stimulating scientifically and our participation has lead our work in directions.  </w:t>
+      <w:proofErr w:type="gramStart"/>
+      <w:r>
+        <w:t>CB[</w:t>
+      </w:r>
+      <w:proofErr w:type="gramEnd"/>
+      <w:r>
+        <w:t xml:space="preserve">n]-type receptors and measuring their binding properties toward appropriate guest molecules.  </w:t>
+      </w:r>
+      <w:r>
+        <w:t xml:space="preserve">We have found the SAMPL challenges to be </w:t>
+      </w:r>
+      <w:r>
+        <w:t xml:space="preserve">scientifically </w:t>
+      </w:r>
+      <w:r>
+        <w:t>stimulating</w:t>
+      </w:r>
+      <w:r>
+        <w:t xml:space="preserve">, </w:t>
+      </w:r>
+      <w:r>
+        <w:t xml:space="preserve">and our participation has led our work in </w:t>
+      </w:r>
+      <w:r>
+        <w:t xml:space="preserve">new </w:t>
+      </w:r>
+      <w:r>
+        <w:t xml:space="preserve">directions.  </w:t>
       </w:r>
       <w:r>
         <w:t>Accordingly,</w:t>
@@ -1039,7 +1239,15 @@
       </w:r>
       <w:r>
         <w:tab/>
-        <w:t>Harvard University, NIH postdoctoral fellow (with George M. Whitesides)</w:t>
+        <w:t xml:space="preserve">Harvard University, NIH postdoctoral fellow (with George M. </w:t>
+      </w:r>
+      <w:proofErr w:type="spellStart"/>
+      <w:r>
+        <w:t>Whitesides</w:t>
+      </w:r>
+      <w:proofErr w:type="spellEnd"/>
+      <w:r>
+        <w:t>)</w:t>
       </w:r>
     </w:p>
     <w:p>
@@ -1170,8 +1378,13 @@
       </w:r>
       <w:r>
         <w:tab/>
-        <w:t>Member, Maryland Nanocenter</w:t>
-      </w:r>
+        <w:t xml:space="preserve">Member, Maryland </w:t>
+      </w:r>
+      <w:proofErr w:type="spellStart"/>
+      <w:r>
+        <w:t>Nanocenter</w:t>
+      </w:r>
+      <w:proofErr w:type="spellEnd"/>
     </w:p>
     <w:p>
       <w:pPr>
@@ -1191,7 +1404,23 @@
       </w:r>
       <w:r>
         <w:tab/>
-        <w:t>Organizer of the NSF Workshop on Cucurbit[n]uril Molecular Containers</w:t>
+        <w:t xml:space="preserve">Organizer of the NSF Workshop on </w:t>
+      </w:r>
+      <w:proofErr w:type="gramStart"/>
+      <w:r>
+        <w:t>Cucurbit[</w:t>
+      </w:r>
+      <w:proofErr w:type="gramEnd"/>
+      <w:r>
+        <w:t>n]</w:t>
+      </w:r>
+      <w:proofErr w:type="spellStart"/>
+      <w:r>
+        <w:t>uril</w:t>
+      </w:r>
+      <w:proofErr w:type="spellEnd"/>
+      <w:r>
+        <w:t xml:space="preserve"> Molecular Containers</w:t>
       </w:r>
     </w:p>
     <w:p>
@@ -1203,8 +1432,13 @@
       </w:r>
       <w:r>
         <w:tab/>
-        <w:t>Member, International Advisory Board of the International Conference on Cucurbiturils</w:t>
-      </w:r>
+        <w:t xml:space="preserve">Member, International Advisory Board of the International Conference on </w:t>
+      </w:r>
+      <w:proofErr w:type="spellStart"/>
+      <w:r>
+        <w:t>Cucurbiturils</w:t>
+      </w:r>
+      <w:proofErr w:type="spellEnd"/>
     </w:p>
     <w:p>
       <w:pPr>
@@ -1228,7 +1462,15 @@
       </w:r>
       <w:r>
         <w:tab/>
-        <w:t>Member, International Advisory Board of the International Symposium on Macrocyclic and Supramolecular Chemistry</w:t>
+        <w:t xml:space="preserve">Member, International Advisory Board of the International Symposium on </w:t>
+      </w:r>
+      <w:proofErr w:type="spellStart"/>
+      <w:r>
+        <w:t>Macrocyclic</w:t>
+      </w:r>
+      <w:proofErr w:type="spellEnd"/>
+      <w:r>
+        <w:t xml:space="preserve"> and Supramolecular Chemistry</w:t>
       </w:r>
     </w:p>
     <w:p>
@@ -1249,7 +1491,15 @@
       </w:r>
       <w:r>
         <w:tab/>
-        <w:t>Organizer of the International Symposium on Macrocyclic and Supramolecular Chemistry</w:t>
+        <w:t xml:space="preserve">Organizer of the International Symposium on </w:t>
+      </w:r>
+      <w:proofErr w:type="spellStart"/>
+      <w:r>
+        <w:t>Macrocyclic</w:t>
+      </w:r>
+      <w:proofErr w:type="spellEnd"/>
+      <w:r>
+        <w:t xml:space="preserve"> and Supramolecular Chemistry</w:t>
       </w:r>
     </w:p>
     <w:p>
@@ -1291,7 +1541,15 @@
       </w:r>
       <w:r>
         <w:tab/>
-        <w:t>Co-organizer of the “Molecular Containers” symposium at Pacifichem 2015</w:t>
+        <w:t xml:space="preserve">Co-organizer of the “Molecular Containers” symposium at </w:t>
+      </w:r>
+      <w:proofErr w:type="spellStart"/>
+      <w:r>
+        <w:t>Pacifichem</w:t>
+      </w:r>
+      <w:proofErr w:type="spellEnd"/>
+      <w:r>
+        <w:t xml:space="preserve"> 2015</w:t>
       </w:r>
     </w:p>
     <w:p>
@@ -1376,6 +1634,7 @@
         <w:ind w:left="720" w:hanging="720"/>
         <w:jc w:val="both"/>
       </w:pPr>
+      <w:proofErr w:type="gramStart"/>
       <w:r>
         <w:t xml:space="preserve">Outstanding Invention of 2010 </w:t>
       </w:r>
@@ -1388,6 +1647,7 @@
       <w:r>
         <w:t xml:space="preserve"> University of Maryland, Office of Technology Commercialization.</w:t>
       </w:r>
+      <w:proofErr w:type="gramEnd"/>
     </w:p>
     <w:p>
       <w:pPr>
@@ -1458,14 +1718,28 @@
         </w:rPr>
         <w:t>4</w:t>
       </w:r>
-      <w:bookmarkStart w:id="0" w:name="_GoBack"/>
-      <w:bookmarkEnd w:id="0"/>
-      <w:r>
-        <w:rPr>
-          <w:rStyle w:val="Strong"/>
-          <w:b w:val="0"/>
-        </w:rPr>
-        <w:t xml:space="preserve"> articles in peer reviewed journals.  These pu</w:t>
+      <w:r>
+        <w:rPr>
+          <w:rStyle w:val="Strong"/>
+          <w:b w:val="0"/>
+        </w:rPr>
+        <w:t xml:space="preserve"> articles in </w:t>
+      </w:r>
+      <w:proofErr w:type="gramStart"/>
+      <w:r>
+        <w:rPr>
+          <w:rStyle w:val="Strong"/>
+          <w:b w:val="0"/>
+        </w:rPr>
+        <w:t>peer reviewed</w:t>
+      </w:r>
+      <w:proofErr w:type="gramEnd"/>
+      <w:r>
+        <w:rPr>
+          <w:rStyle w:val="Strong"/>
+          <w:b w:val="0"/>
+        </w:rPr>
+        <w:t xml:space="preserve"> journals.  These pu</w:t>
       </w:r>
       <w:r>
         <w:rPr>
@@ -1505,20 +1779,136 @@
         </w:rPr>
         <w:t xml:space="preserve">1.  </w:t>
       </w:r>
+      <w:proofErr w:type="gramStart"/>
       <w:r>
         <w:rPr>
           <w:rStyle w:val="Strong"/>
           <w:b w:val="0"/>
           <w:i/>
         </w:rPr>
-        <w:t>Cucurbit[n]uril molecular container chemistry and recognition properties.</w:t>
-      </w:r>
-      <w:r>
-        <w:rPr>
-          <w:rStyle w:val="Strong"/>
-          <w:b w:val="0"/>
-        </w:rPr>
-        <w:t xml:space="preserve">  The Isaacs group is a world-leader in the area of cucurbit[n]uril molecular containers.  Specifically, we are renowned for: 1) our investigation of the mechanism of CB[n] formation that allowed the creation of numerous new CB[n]-type receptors (e.g. chiral CB[n], acyclic CB[n], double cavity CB[n], chromophoric CB[n], monofunctionalized CB[n]), 2) our discovery of the remarkable affinity of CB[n] toward their guests in water (e.g. K</w:t>
+        <w:t>Cucurbit[</w:t>
+      </w:r>
+      <w:proofErr w:type="gramEnd"/>
+      <w:r>
+        <w:rPr>
+          <w:rStyle w:val="Strong"/>
+          <w:b w:val="0"/>
+          <w:i/>
+        </w:rPr>
+        <w:t>n]</w:t>
+      </w:r>
+      <w:proofErr w:type="spellStart"/>
+      <w:r>
+        <w:rPr>
+          <w:rStyle w:val="Strong"/>
+          <w:b w:val="0"/>
+          <w:i/>
+        </w:rPr>
+        <w:t>uril</w:t>
+      </w:r>
+      <w:proofErr w:type="spellEnd"/>
+      <w:r>
+        <w:rPr>
+          <w:rStyle w:val="Strong"/>
+          <w:b w:val="0"/>
+          <w:i/>
+        </w:rPr>
+        <w:t xml:space="preserve"> molecular container chemistry and recognition properties.</w:t>
+      </w:r>
+      <w:r>
+        <w:rPr>
+          <w:rStyle w:val="Strong"/>
+          <w:b w:val="0"/>
+        </w:rPr>
+        <w:t xml:space="preserve">  The Isaacs group is a world-leader in the area of </w:t>
+      </w:r>
+      <w:proofErr w:type="gramStart"/>
+      <w:r>
+        <w:rPr>
+          <w:rStyle w:val="Strong"/>
+          <w:b w:val="0"/>
+        </w:rPr>
+        <w:t>cucurbit[</w:t>
+      </w:r>
+      <w:proofErr w:type="gramEnd"/>
+      <w:r>
+        <w:rPr>
+          <w:rStyle w:val="Strong"/>
+          <w:b w:val="0"/>
+        </w:rPr>
+        <w:t>n]</w:t>
+      </w:r>
+      <w:proofErr w:type="spellStart"/>
+      <w:r>
+        <w:rPr>
+          <w:rStyle w:val="Strong"/>
+          <w:b w:val="0"/>
+        </w:rPr>
+        <w:t>uril</w:t>
+      </w:r>
+      <w:proofErr w:type="spellEnd"/>
+      <w:r>
+        <w:rPr>
+          <w:rStyle w:val="Strong"/>
+          <w:b w:val="0"/>
+        </w:rPr>
+        <w:t xml:space="preserve"> molecular containers.  Specifically, we are renowned for: 1) our investigation of the mechanism of </w:t>
+      </w:r>
+      <w:proofErr w:type="gramStart"/>
+      <w:r>
+        <w:rPr>
+          <w:rStyle w:val="Strong"/>
+          <w:b w:val="0"/>
+        </w:rPr>
+        <w:t>CB[</w:t>
+      </w:r>
+      <w:proofErr w:type="gramEnd"/>
+      <w:r>
+        <w:rPr>
+          <w:rStyle w:val="Strong"/>
+          <w:b w:val="0"/>
+        </w:rPr>
+        <w:t xml:space="preserve">n] formation that allowed the creation of numerous new CB[n]-type receptors (e.g. chiral CB[n], acyclic CB[n], double cavity CB[n], </w:t>
+      </w:r>
+      <w:proofErr w:type="spellStart"/>
+      <w:r>
+        <w:rPr>
+          <w:rStyle w:val="Strong"/>
+          <w:b w:val="0"/>
+        </w:rPr>
+        <w:t>chromophoric</w:t>
+      </w:r>
+      <w:proofErr w:type="spellEnd"/>
+      <w:r>
+        <w:rPr>
+          <w:rStyle w:val="Strong"/>
+          <w:b w:val="0"/>
+        </w:rPr>
+        <w:t xml:space="preserve"> CB[n], </w:t>
+      </w:r>
+      <w:proofErr w:type="spellStart"/>
+      <w:r>
+        <w:rPr>
+          <w:rStyle w:val="Strong"/>
+          <w:b w:val="0"/>
+        </w:rPr>
+        <w:t>monofunctionalized</w:t>
+      </w:r>
+      <w:proofErr w:type="spellEnd"/>
+      <w:r>
+        <w:rPr>
+          <w:rStyle w:val="Strong"/>
+          <w:b w:val="0"/>
+        </w:rPr>
+        <w:t xml:space="preserve"> CB[n]), 2) our discovery of the remarkable affinity of CB[n] toward their guests in water (e.g. </w:t>
+      </w:r>
+      <w:proofErr w:type="spellStart"/>
+      <w:r>
+        <w:rPr>
+          <w:rStyle w:val="Strong"/>
+          <w:b w:val="0"/>
+        </w:rPr>
+        <w:t>K</w:t>
       </w:r>
       <w:r>
         <w:rPr>
@@ -1528,6 +1918,7 @@
         </w:rPr>
         <w:t>a</w:t>
       </w:r>
+      <w:proofErr w:type="spellEnd"/>
       <w:r>
         <w:rPr>
           <w:rStyle w:val="Strong"/>
@@ -1563,38 +1954,159 @@
           <w:rStyle w:val="Strong"/>
           <w:b w:val="0"/>
         </w:rPr>
-        <w:t>), 3) the use of the recognition properties of CB[n] in diverse applications (e.g. homotropic allostery, chiral recognition, non-natural folding, chemical sensing, supramolecular polymers, drug delivery), and 4) our landmark review article that launched &gt;100 groups to join the CB[n] field.</w:t>
-      </w:r>
-    </w:p>
-    <w:p>
-      <w:pPr>
-        <w:pStyle w:val="DataField11pt-Single"/>
-        <w:rPr>
-          <w:rStyle w:val="Strong"/>
-          <w:b w:val="0"/>
-        </w:rPr>
-      </w:pPr>
-    </w:p>
-    <w:p>
-      <w:pPr>
-        <w:pStyle w:val="DataField11pt-Single"/>
-        <w:rPr>
-          <w:rStyle w:val="Strong"/>
-          <w:b w:val="0"/>
-        </w:rPr>
-      </w:pPr>
-      <w:r>
-        <w:rPr>
-          <w:szCs w:val="22"/>
-        </w:rPr>
-        <w:t xml:space="preserve">Lagona, J.; Mukhopadhyay, P.; Chakrabarti, S.; Isaacs, L.  The Cucurbit[n]uril Family.  </w:t>
-      </w:r>
+        <w:t xml:space="preserve">), 3) the use of the recognition properties of CB[n] in diverse applications (e.g. </w:t>
+      </w:r>
+      <w:proofErr w:type="spellStart"/>
+      <w:r>
+        <w:rPr>
+          <w:rStyle w:val="Strong"/>
+          <w:b w:val="0"/>
+        </w:rPr>
+        <w:t>homotropic</w:t>
+      </w:r>
+      <w:proofErr w:type="spellEnd"/>
+      <w:r>
+        <w:rPr>
+          <w:rStyle w:val="Strong"/>
+          <w:b w:val="0"/>
+        </w:rPr>
+        <w:t xml:space="preserve"> </w:t>
+      </w:r>
+      <w:proofErr w:type="spellStart"/>
+      <w:r>
+        <w:rPr>
+          <w:rStyle w:val="Strong"/>
+          <w:b w:val="0"/>
+        </w:rPr>
+        <w:t>allostery</w:t>
+      </w:r>
+      <w:proofErr w:type="spellEnd"/>
+      <w:r>
+        <w:rPr>
+          <w:rStyle w:val="Strong"/>
+          <w:b w:val="0"/>
+        </w:rPr>
+        <w:t>, chiral recognition, non-natural folding, chemical sensing, supramolecular polymers, drug delivery), and 4) our landmark review article that launched &gt;100 groups to join the CB[n] field.</w:t>
+      </w:r>
+    </w:p>
+    <w:p>
+      <w:pPr>
+        <w:pStyle w:val="DataField11pt-Single"/>
+        <w:rPr>
+          <w:rStyle w:val="Strong"/>
+          <w:b w:val="0"/>
+        </w:rPr>
+      </w:pPr>
+    </w:p>
+    <w:p>
+      <w:pPr>
+        <w:pStyle w:val="DataField11pt-Single"/>
+        <w:rPr>
+          <w:rStyle w:val="Strong"/>
+          <w:b w:val="0"/>
+        </w:rPr>
+      </w:pPr>
+      <w:proofErr w:type="spellStart"/>
+      <w:proofErr w:type="gramStart"/>
+      <w:r>
+        <w:rPr>
+          <w:szCs w:val="22"/>
+        </w:rPr>
+        <w:t>Lagona</w:t>
+      </w:r>
+      <w:proofErr w:type="spellEnd"/>
+      <w:r>
+        <w:rPr>
+          <w:szCs w:val="22"/>
+        </w:rPr>
+        <w:t xml:space="preserve">, J.; </w:t>
+      </w:r>
+      <w:proofErr w:type="spellStart"/>
+      <w:r>
+        <w:rPr>
+          <w:szCs w:val="22"/>
+        </w:rPr>
+        <w:t>Mukhopadhyay</w:t>
+      </w:r>
+      <w:proofErr w:type="spellEnd"/>
+      <w:r>
+        <w:rPr>
+          <w:szCs w:val="22"/>
+        </w:rPr>
+        <w:t xml:space="preserve">, P.; </w:t>
+      </w:r>
+      <w:proofErr w:type="spellStart"/>
+      <w:r>
+        <w:rPr>
+          <w:szCs w:val="22"/>
+        </w:rPr>
+        <w:t>Chakrabarti</w:t>
+      </w:r>
+      <w:proofErr w:type="spellEnd"/>
+      <w:r>
+        <w:rPr>
+          <w:szCs w:val="22"/>
+        </w:rPr>
+        <w:t>, S.; Isaacs, L.</w:t>
+      </w:r>
+      <w:proofErr w:type="gramEnd"/>
+      <w:r>
+        <w:rPr>
+          <w:szCs w:val="22"/>
+        </w:rPr>
+        <w:t xml:space="preserve">  The </w:t>
+      </w:r>
+      <w:proofErr w:type="gramStart"/>
+      <w:r>
+        <w:rPr>
+          <w:szCs w:val="22"/>
+        </w:rPr>
+        <w:t>Cucurbit[</w:t>
+      </w:r>
+      <w:proofErr w:type="gramEnd"/>
+      <w:r>
+        <w:rPr>
+          <w:szCs w:val="22"/>
+        </w:rPr>
+        <w:t>n]</w:t>
+      </w:r>
+      <w:proofErr w:type="spellStart"/>
+      <w:r>
+        <w:rPr>
+          <w:szCs w:val="22"/>
+        </w:rPr>
+        <w:t>uril</w:t>
+      </w:r>
+      <w:proofErr w:type="spellEnd"/>
+      <w:r>
+        <w:rPr>
+          <w:szCs w:val="22"/>
+        </w:rPr>
+        <w:t xml:space="preserve"> Family.  </w:t>
+      </w:r>
+      <w:proofErr w:type="spellStart"/>
       <w:r>
         <w:rPr>
           <w:i/>
           <w:szCs w:val="22"/>
         </w:rPr>
-        <w:t>Angew. Chem. Int. Ed.</w:t>
+        <w:t>Angew</w:t>
+      </w:r>
+      <w:proofErr w:type="spellEnd"/>
+      <w:r>
+        <w:rPr>
+          <w:i/>
+          <w:szCs w:val="22"/>
+        </w:rPr>
+        <w:t xml:space="preserve">. </w:t>
+      </w:r>
+      <w:proofErr w:type="gramStart"/>
+      <w:r>
+        <w:rPr>
+          <w:i/>
+          <w:szCs w:val="22"/>
+        </w:rPr>
+        <w:t>Chem. Int. Ed.</w:t>
       </w:r>
       <w:r>
         <w:rPr>
@@ -1626,7 +2138,28 @@
         <w:rPr>
           <w:szCs w:val="22"/>
         </w:rPr>
-        <w:t>, 4844-4870.  (review article</w:t>
+        <w:t>, 4844-4870.</w:t>
+      </w:r>
+      <w:proofErr w:type="gramEnd"/>
+      <w:r>
+        <w:rPr>
+          <w:szCs w:val="22"/>
+        </w:rPr>
+        <w:t xml:space="preserve">  (</w:t>
+      </w:r>
+      <w:proofErr w:type="gramStart"/>
+      <w:r>
+        <w:rPr>
+          <w:szCs w:val="22"/>
+        </w:rPr>
+        <w:t>review</w:t>
+      </w:r>
+      <w:proofErr w:type="gramEnd"/>
+      <w:r>
+        <w:rPr>
+          <w:szCs w:val="22"/>
+        </w:rPr>
+        <w:t xml:space="preserve"> article</w:t>
       </w:r>
       <w:r>
         <w:rPr>
@@ -1650,12 +2183,91 @@
           <w:szCs w:val="22"/>
         </w:rPr>
       </w:pPr>
-      <w:r>
-        <w:rPr>
-          <w:szCs w:val="22"/>
-        </w:rPr>
-        <w:t xml:space="preserve">Rekharsky, M. V.; Mori, T.; Yang, C.; Ko, Y. H.; Selvapalam, N.; Kim, H.; Sobransingh, D.; Kaifer, A. E.; Liu, S.; Isaacs, L.; Chen, W.; Gilson, M. K.; Kim, K.; Inoue, Y. A synthetic host-guest system achieves avidin-biotin affinity by overcoming enthalpy-entropy compensation. </w:t>
-      </w:r>
+      <w:proofErr w:type="spellStart"/>
+      <w:r>
+        <w:rPr>
+          <w:szCs w:val="22"/>
+        </w:rPr>
+        <w:t>Rekharsky</w:t>
+      </w:r>
+      <w:proofErr w:type="spellEnd"/>
+      <w:r>
+        <w:rPr>
+          <w:szCs w:val="22"/>
+        </w:rPr>
+        <w:t xml:space="preserve">, M. V.; Mori, T.; Yang, C.; </w:t>
+      </w:r>
+      <w:proofErr w:type="spellStart"/>
+      <w:r>
+        <w:rPr>
+          <w:szCs w:val="22"/>
+        </w:rPr>
+        <w:t>Ko</w:t>
+      </w:r>
+      <w:proofErr w:type="spellEnd"/>
+      <w:r>
+        <w:rPr>
+          <w:szCs w:val="22"/>
+        </w:rPr>
+        <w:t xml:space="preserve">, Y. H.; </w:t>
+      </w:r>
+      <w:proofErr w:type="spellStart"/>
+      <w:r>
+        <w:rPr>
+          <w:szCs w:val="22"/>
+        </w:rPr>
+        <w:t>Selvapalam</w:t>
+      </w:r>
+      <w:proofErr w:type="spellEnd"/>
+      <w:r>
+        <w:rPr>
+          <w:szCs w:val="22"/>
+        </w:rPr>
+        <w:t xml:space="preserve">, N.; Kim, H.; </w:t>
+      </w:r>
+      <w:proofErr w:type="spellStart"/>
+      <w:r>
+        <w:rPr>
+          <w:szCs w:val="22"/>
+        </w:rPr>
+        <w:t>Sobransingh</w:t>
+      </w:r>
+      <w:proofErr w:type="spellEnd"/>
+      <w:r>
+        <w:rPr>
+          <w:szCs w:val="22"/>
+        </w:rPr>
+        <w:t xml:space="preserve">, D.; </w:t>
+      </w:r>
+      <w:proofErr w:type="spellStart"/>
+      <w:r>
+        <w:rPr>
+          <w:szCs w:val="22"/>
+        </w:rPr>
+        <w:t>Kaifer</w:t>
+      </w:r>
+      <w:proofErr w:type="spellEnd"/>
+      <w:r>
+        <w:rPr>
+          <w:szCs w:val="22"/>
+        </w:rPr>
+        <w:t xml:space="preserve">, A. E.; Liu, S.; Isaacs, L.; Chen, W.; Gilson, M. K.; Kim, K.; Inoue, Y. A synthetic host-guest system achieves </w:t>
+      </w:r>
+      <w:proofErr w:type="spellStart"/>
+      <w:r>
+        <w:rPr>
+          <w:szCs w:val="22"/>
+        </w:rPr>
+        <w:t>avidin</w:t>
+      </w:r>
+      <w:proofErr w:type="spellEnd"/>
+      <w:r>
+        <w:rPr>
+          <w:szCs w:val="22"/>
+        </w:rPr>
+        <w:t xml:space="preserve">-biotin affinity by overcoming enthalpy-entropy compensation. </w:t>
+      </w:r>
+      <w:proofErr w:type="gramStart"/>
       <w:r>
         <w:rPr>
           <w:i/>
@@ -1695,36 +2307,108 @@
         </w:rPr>
         <w:t>, 20737-20742.</w:t>
       </w:r>
-      <w:r>
-        <w:rPr>
-          <w:szCs w:val="22"/>
-        </w:rPr>
-        <w:t xml:space="preserve">  (cited 248 times)</w:t>
-      </w:r>
-    </w:p>
-    <w:p>
-      <w:pPr>
-        <w:pStyle w:val="DataField11pt-Single"/>
-        <w:rPr>
-          <w:rStyle w:val="Strong"/>
-          <w:b w:val="0"/>
-        </w:rPr>
-      </w:pPr>
-    </w:p>
-    <w:p>
-      <w:pPr>
-        <w:pStyle w:val="DataField11pt-Single"/>
-        <w:rPr>
-          <w:rStyle w:val="Strong"/>
-          <w:b w:val="0"/>
-        </w:rPr>
-      </w:pPr>
-      <w:r>
-        <w:rPr>
-          <w:szCs w:val="22"/>
-        </w:rPr>
-        <w:t xml:space="preserve">Huang, W.-H.; Zavalij, P. Y.; Isaacs, L. Cucurbit[n]uril Formation Proceeds by Step-Growth Cyclo-Oligomerization.  </w:t>
-      </w:r>
+      <w:proofErr w:type="gramEnd"/>
+      <w:r>
+        <w:rPr>
+          <w:szCs w:val="22"/>
+        </w:rPr>
+        <w:t xml:space="preserve">  (</w:t>
+      </w:r>
+      <w:proofErr w:type="gramStart"/>
+      <w:r>
+        <w:rPr>
+          <w:szCs w:val="22"/>
+        </w:rPr>
+        <w:t>cited</w:t>
+      </w:r>
+      <w:proofErr w:type="gramEnd"/>
+      <w:r>
+        <w:rPr>
+          <w:szCs w:val="22"/>
+        </w:rPr>
+        <w:t xml:space="preserve"> 248 times)</w:t>
+      </w:r>
+    </w:p>
+    <w:p>
+      <w:pPr>
+        <w:pStyle w:val="DataField11pt-Single"/>
+        <w:rPr>
+          <w:rStyle w:val="Strong"/>
+          <w:b w:val="0"/>
+        </w:rPr>
+      </w:pPr>
+    </w:p>
+    <w:p>
+      <w:pPr>
+        <w:pStyle w:val="DataField11pt-Single"/>
+        <w:rPr>
+          <w:rStyle w:val="Strong"/>
+          <w:b w:val="0"/>
+        </w:rPr>
+      </w:pPr>
+      <w:r>
+        <w:rPr>
+          <w:szCs w:val="22"/>
+        </w:rPr>
+        <w:t>Huang, W</w:t>
+      </w:r>
+      <w:proofErr w:type="gramStart"/>
+      <w:r>
+        <w:rPr>
+          <w:szCs w:val="22"/>
+        </w:rPr>
+        <w:t>.-</w:t>
+      </w:r>
+      <w:proofErr w:type="gramEnd"/>
+      <w:r>
+        <w:rPr>
+          <w:szCs w:val="22"/>
+        </w:rPr>
+        <w:t xml:space="preserve">H.; </w:t>
+      </w:r>
+      <w:proofErr w:type="spellStart"/>
+      <w:r>
+        <w:rPr>
+          <w:szCs w:val="22"/>
+        </w:rPr>
+        <w:t>Zavalij</w:t>
+      </w:r>
+      <w:proofErr w:type="spellEnd"/>
+      <w:r>
+        <w:rPr>
+          <w:szCs w:val="22"/>
+        </w:rPr>
+        <w:t>, P. Y.; Isaacs, L. Cucurbit[n]</w:t>
+      </w:r>
+      <w:proofErr w:type="spellStart"/>
+      <w:r>
+        <w:rPr>
+          <w:szCs w:val="22"/>
+        </w:rPr>
+        <w:t>uril</w:t>
+      </w:r>
+      <w:proofErr w:type="spellEnd"/>
+      <w:r>
+        <w:rPr>
+          <w:szCs w:val="22"/>
+        </w:rPr>
+        <w:t xml:space="preserve"> Formation Proceeds by Step-Growth </w:t>
+      </w:r>
+      <w:proofErr w:type="spellStart"/>
+      <w:r>
+        <w:rPr>
+          <w:szCs w:val="22"/>
+        </w:rPr>
+        <w:t>Cyclo-Oligomerization</w:t>
+      </w:r>
+      <w:proofErr w:type="spellEnd"/>
+      <w:r>
+        <w:rPr>
+          <w:szCs w:val="22"/>
+        </w:rPr>
+        <w:t xml:space="preserve">.  </w:t>
+      </w:r>
+      <w:proofErr w:type="gramStart"/>
       <w:r>
         <w:rPr>
           <w:i/>
@@ -1758,35 +2442,106 @@
         </w:rPr>
         <w:t>, 8446-8454.</w:t>
       </w:r>
-      <w:r>
-        <w:rPr>
-          <w:szCs w:val="22"/>
-        </w:rPr>
-        <w:t xml:space="preserve"> (cited 53 times)</w:t>
-      </w:r>
-    </w:p>
-    <w:p>
-      <w:pPr>
-        <w:pStyle w:val="DataField11pt-Single"/>
-        <w:rPr>
-          <w:rStyle w:val="Strong"/>
-          <w:b w:val="0"/>
-        </w:rPr>
-      </w:pPr>
-    </w:p>
-    <w:p>
-      <w:pPr>
-        <w:pStyle w:val="DataField11pt-Single"/>
-        <w:rPr>
-          <w:rStyle w:val="Strong"/>
-          <w:b w:val="0"/>
-        </w:rPr>
-      </w:pPr>
-      <w:r>
-        <w:rPr>
-          <w:szCs w:val="22"/>
-        </w:rPr>
-        <w:t xml:space="preserve">Cao, L.; Hettiarachichi, G; Briken, V.; Isaacs, L. Cucurbit[7]uril Containers </w:t>
+      <w:proofErr w:type="gramEnd"/>
+      <w:r>
+        <w:rPr>
+          <w:szCs w:val="22"/>
+        </w:rPr>
+        <w:t xml:space="preserve"> (</w:t>
+      </w:r>
+      <w:proofErr w:type="gramStart"/>
+      <w:r>
+        <w:rPr>
+          <w:szCs w:val="22"/>
+        </w:rPr>
+        <w:t>cited</w:t>
+      </w:r>
+      <w:proofErr w:type="gramEnd"/>
+      <w:r>
+        <w:rPr>
+          <w:szCs w:val="22"/>
+        </w:rPr>
+        <w:t xml:space="preserve"> 53 times)</w:t>
+      </w:r>
+    </w:p>
+    <w:p>
+      <w:pPr>
+        <w:pStyle w:val="DataField11pt-Single"/>
+        <w:rPr>
+          <w:rStyle w:val="Strong"/>
+          <w:b w:val="0"/>
+        </w:rPr>
+      </w:pPr>
+    </w:p>
+    <w:p>
+      <w:pPr>
+        <w:pStyle w:val="DataField11pt-Single"/>
+        <w:rPr>
+          <w:rStyle w:val="Strong"/>
+          <w:b w:val="0"/>
+        </w:rPr>
+      </w:pPr>
+      <w:r>
+        <w:rPr>
+          <w:szCs w:val="22"/>
+        </w:rPr>
+        <w:t xml:space="preserve">Cao, L.; </w:t>
+      </w:r>
+      <w:proofErr w:type="spellStart"/>
+      <w:r>
+        <w:rPr>
+          <w:szCs w:val="22"/>
+        </w:rPr>
+        <w:t>Hettiarachichi</w:t>
+      </w:r>
+      <w:proofErr w:type="spellEnd"/>
+      <w:r>
+        <w:rPr>
+          <w:szCs w:val="22"/>
+        </w:rPr>
+        <w:t xml:space="preserve">, G; </w:t>
+      </w:r>
+      <w:proofErr w:type="spellStart"/>
+      <w:r>
+        <w:rPr>
+          <w:szCs w:val="22"/>
+        </w:rPr>
+        <w:t>Briken</w:t>
+      </w:r>
+      <w:proofErr w:type="spellEnd"/>
+      <w:r>
+        <w:rPr>
+          <w:szCs w:val="22"/>
+        </w:rPr>
+        <w:t xml:space="preserve">, V.; Isaacs, L. </w:t>
+      </w:r>
+      <w:proofErr w:type="gramStart"/>
+      <w:r>
+        <w:rPr>
+          <w:szCs w:val="22"/>
+        </w:rPr>
+        <w:t>Cucurbit[</w:t>
+      </w:r>
+      <w:proofErr w:type="gramEnd"/>
+      <w:r>
+        <w:rPr>
+          <w:szCs w:val="22"/>
+        </w:rPr>
+        <w:t>7]</w:t>
+      </w:r>
+      <w:proofErr w:type="spellStart"/>
+      <w:r>
+        <w:rPr>
+          <w:szCs w:val="22"/>
+        </w:rPr>
+        <w:t>uril</w:t>
+      </w:r>
+      <w:proofErr w:type="spellEnd"/>
+      <w:r>
+        <w:rPr>
+          <w:szCs w:val="22"/>
+        </w:rPr>
+        <w:t xml:space="preserve"> Containers </w:t>
       </w:r>
       <w:r>
         <w:rPr>
@@ -1810,14 +2565,45 @@
         <w:rPr>
           <w:szCs w:val="22"/>
         </w:rPr>
-        <w:t xml:space="preserve"> Oxaliplatin to Cancer Cells.  </w:t>
-      </w:r>
+        <w:t xml:space="preserve"> </w:t>
+      </w:r>
+      <w:proofErr w:type="spellStart"/>
+      <w:r>
+        <w:rPr>
+          <w:szCs w:val="22"/>
+        </w:rPr>
+        <w:t>Oxaliplatin</w:t>
+      </w:r>
+      <w:proofErr w:type="spellEnd"/>
+      <w:r>
+        <w:rPr>
+          <w:szCs w:val="22"/>
+        </w:rPr>
+        <w:t xml:space="preserve"> to Cancer Cells.  </w:t>
+      </w:r>
+      <w:proofErr w:type="spellStart"/>
       <w:r>
         <w:rPr>
           <w:i/>
           <w:szCs w:val="22"/>
         </w:rPr>
-        <w:t xml:space="preserve">Angew. Chem. Int. Ed. </w:t>
+        <w:t>Angew</w:t>
+      </w:r>
+      <w:proofErr w:type="spellEnd"/>
+      <w:r>
+        <w:rPr>
+          <w:i/>
+          <w:szCs w:val="22"/>
+        </w:rPr>
+        <w:t xml:space="preserve">. </w:t>
+      </w:r>
+      <w:proofErr w:type="gramStart"/>
+      <w:r>
+        <w:rPr>
+          <w:i/>
+          <w:szCs w:val="22"/>
+        </w:rPr>
+        <w:t xml:space="preserve">Chem. Int. Ed. </w:t>
       </w:r>
       <w:r>
         <w:rPr>
@@ -1843,13 +2629,34 @@
         <w:rPr>
           <w:szCs w:val="22"/>
         </w:rPr>
-        <w:t xml:space="preserve">, 12033-12037.  </w:t>
-      </w:r>
-      <w:r>
-        <w:rPr>
-          <w:szCs w:val="22"/>
-        </w:rPr>
-        <w:t>(cited 20 times)</w:t>
+        <w:t>, 12033-12037.</w:t>
+      </w:r>
+      <w:proofErr w:type="gramEnd"/>
+      <w:r>
+        <w:rPr>
+          <w:szCs w:val="22"/>
+        </w:rPr>
+        <w:t xml:space="preserve">  </w:t>
+      </w:r>
+      <w:r>
+        <w:rPr>
+          <w:szCs w:val="22"/>
+        </w:rPr>
+        <w:t>(</w:t>
+      </w:r>
+      <w:proofErr w:type="gramStart"/>
+      <w:r>
+        <w:rPr>
+          <w:szCs w:val="22"/>
+        </w:rPr>
+        <w:t>cited</w:t>
+      </w:r>
+      <w:proofErr w:type="gramEnd"/>
+      <w:r>
+        <w:rPr>
+          <w:szCs w:val="22"/>
+        </w:rPr>
+        <w:t xml:space="preserve"> 20 times)</w:t>
       </w:r>
     </w:p>
     <w:p>
@@ -1883,14 +2690,32 @@
           <w:b w:val="0"/>
           <w:i/>
         </w:rPr>
-        <w:t>Biomedical Applications of Acyclic CB[n] Containers.</w:t>
-      </w:r>
+        <w:t xml:space="preserve">Biomedical Applications of Acyclic </w:t>
+      </w:r>
+      <w:proofErr w:type="gramStart"/>
       <w:r>
         <w:rPr>
           <w:rStyle w:val="Strong"/>
           <w:b w:val="0"/>
           <w:i/>
         </w:rPr>
+        <w:t>CB[</w:t>
+      </w:r>
+      <w:proofErr w:type="gramEnd"/>
+      <w:r>
+        <w:rPr>
+          <w:rStyle w:val="Strong"/>
+          <w:b w:val="0"/>
+          <w:i/>
+        </w:rPr>
+        <w:t>n] Containers.</w:t>
+      </w:r>
+      <w:r>
+        <w:rPr>
+          <w:rStyle w:val="Strong"/>
+          <w:b w:val="0"/>
+          <w:i/>
+        </w:rPr>
         <w:t xml:space="preserve">  </w:t>
       </w:r>
       <w:r>
@@ -1898,32 +2723,247 @@
           <w:rStyle w:val="Strong"/>
           <w:b w:val="0"/>
         </w:rPr>
-        <w:t>Dr. Isaacs research group used our mechanistic knowledge of CB[n] formation to create acyclic CB[n] containers that function well in two important biomedical application areas.  First, a major problem facing the pharmaceutical industry is that many of their most promising promising drugs and drug candidates are so insoluble that the cannot be formulated on their own.  Isaacs and Briken created acyclic CB[n] compounds that act as containers that solubilize and thereby formulate these drugs for in vitro and in vivo testing.  Second, a major issue facing anesthesiologists is that residual neuromuscular block at the end of surgery results in patients having difficulty breathing which increases healthcare costs and mortality.  Isaacs and Eikermann demonstrated that certain acyclic CB[n] compounds are able to sequester the neuromuscular blocking agent rocuronium from the bloodstream of rats and thereby allow them to regain their neuromuscular function rapidly.  Acyclic CB[n] are under active development toward real world application.</w:t>
-      </w:r>
-    </w:p>
-    <w:p>
-      <w:pPr>
-        <w:pStyle w:val="DataField11pt-Single"/>
-        <w:rPr>
-          <w:rStyle w:val="Strong"/>
-          <w:b w:val="0"/>
-        </w:rPr>
-      </w:pPr>
-    </w:p>
-    <w:p>
-      <w:pPr>
-        <w:pStyle w:val="DataField11pt-Single"/>
-        <w:rPr>
-          <w:rStyle w:val="Strong"/>
-          <w:b w:val="0"/>
-        </w:rPr>
-      </w:pPr>
-      <w:r>
-        <w:rPr>
-          <w:szCs w:val="22"/>
-        </w:rPr>
-        <w:t xml:space="preserve">Ma, D.; Hettiarachchi, G.; Nguyen, D.; Zhang, B.; Wittenberg, J. B.; Zavalij, P. Y.; Briken, V.; Isaacs, L. Acyclic Cucurbit[n]uril Molecular Containers Enhance the Solubility and Bioactivity of Poorly Soluble Pharmaceuticals.  </w:t>
-      </w:r>
+        <w:t xml:space="preserve">Dr. Isaacs research group used our mechanistic knowledge of </w:t>
+      </w:r>
+      <w:proofErr w:type="gramStart"/>
+      <w:r>
+        <w:rPr>
+          <w:rStyle w:val="Strong"/>
+          <w:b w:val="0"/>
+        </w:rPr>
+        <w:t>CB[</w:t>
+      </w:r>
+      <w:proofErr w:type="gramEnd"/>
+      <w:r>
+        <w:rPr>
+          <w:rStyle w:val="Strong"/>
+          <w:b w:val="0"/>
+        </w:rPr>
+        <w:t xml:space="preserve">n] formation to create acyclic CB[n] containers that function well in two important biomedical application areas.  First, a major problem facing the pharmaceutical industry is that many of their most promising </w:t>
+      </w:r>
+      <w:proofErr w:type="spellStart"/>
+      <w:r>
+        <w:rPr>
+          <w:rStyle w:val="Strong"/>
+          <w:b w:val="0"/>
+        </w:rPr>
+        <w:t>promising</w:t>
+      </w:r>
+      <w:proofErr w:type="spellEnd"/>
+      <w:r>
+        <w:rPr>
+          <w:rStyle w:val="Strong"/>
+          <w:b w:val="0"/>
+        </w:rPr>
+        <w:t xml:space="preserve"> drugs and drug candidates are so insoluble that the cannot be formulated on their own.  Isaacs and </w:t>
+      </w:r>
+      <w:proofErr w:type="spellStart"/>
+      <w:r>
+        <w:rPr>
+          <w:rStyle w:val="Strong"/>
+          <w:b w:val="0"/>
+        </w:rPr>
+        <w:t>Briken</w:t>
+      </w:r>
+      <w:proofErr w:type="spellEnd"/>
+      <w:r>
+        <w:rPr>
+          <w:rStyle w:val="Strong"/>
+          <w:b w:val="0"/>
+        </w:rPr>
+        <w:t xml:space="preserve"> created acyclic </w:t>
+      </w:r>
+      <w:proofErr w:type="gramStart"/>
+      <w:r>
+        <w:rPr>
+          <w:rStyle w:val="Strong"/>
+          <w:b w:val="0"/>
+        </w:rPr>
+        <w:t>CB[</w:t>
+      </w:r>
+      <w:proofErr w:type="gramEnd"/>
+      <w:r>
+        <w:rPr>
+          <w:rStyle w:val="Strong"/>
+          <w:b w:val="0"/>
+        </w:rPr>
+        <w:t xml:space="preserve">n] compounds that act as containers that solubilize and thereby formulate these drugs for in vitro and in vivo testing.  Second, a major issue facing anesthesiologists is that residual neuromuscular block at the end of surgery results in patients having difficulty </w:t>
+      </w:r>
+      <w:proofErr w:type="gramStart"/>
+      <w:r>
+        <w:rPr>
+          <w:rStyle w:val="Strong"/>
+          <w:b w:val="0"/>
+        </w:rPr>
+        <w:t>breathing which</w:t>
+      </w:r>
+      <w:proofErr w:type="gramEnd"/>
+      <w:r>
+        <w:rPr>
+          <w:rStyle w:val="Strong"/>
+          <w:b w:val="0"/>
+        </w:rPr>
+        <w:t xml:space="preserve"> increases healthcare costs and mortality.  Isaacs and </w:t>
+      </w:r>
+      <w:proofErr w:type="spellStart"/>
+      <w:r>
+        <w:rPr>
+          <w:rStyle w:val="Strong"/>
+          <w:b w:val="0"/>
+        </w:rPr>
+        <w:t>Eikermann</w:t>
+      </w:r>
+      <w:proofErr w:type="spellEnd"/>
+      <w:r>
+        <w:rPr>
+          <w:rStyle w:val="Strong"/>
+          <w:b w:val="0"/>
+        </w:rPr>
+        <w:t xml:space="preserve"> demonstrated that certain acyclic </w:t>
+      </w:r>
+      <w:proofErr w:type="gramStart"/>
+      <w:r>
+        <w:rPr>
+          <w:rStyle w:val="Strong"/>
+          <w:b w:val="0"/>
+        </w:rPr>
+        <w:t>CB[</w:t>
+      </w:r>
+      <w:proofErr w:type="gramEnd"/>
+      <w:r>
+        <w:rPr>
+          <w:rStyle w:val="Strong"/>
+          <w:b w:val="0"/>
+        </w:rPr>
+        <w:t xml:space="preserve">n] compounds are able to sequester the neuromuscular blocking agent </w:t>
+      </w:r>
+      <w:proofErr w:type="spellStart"/>
+      <w:r>
+        <w:rPr>
+          <w:rStyle w:val="Strong"/>
+          <w:b w:val="0"/>
+        </w:rPr>
+        <w:t>rocuronium</w:t>
+      </w:r>
+      <w:proofErr w:type="spellEnd"/>
+      <w:r>
+        <w:rPr>
+          <w:rStyle w:val="Strong"/>
+          <w:b w:val="0"/>
+        </w:rPr>
+        <w:t xml:space="preserve"> from the bloodstream of rats and thereby allow them to regain their neuromuscular function rapidly.  Acyclic </w:t>
+      </w:r>
+      <w:proofErr w:type="gramStart"/>
+      <w:r>
+        <w:rPr>
+          <w:rStyle w:val="Strong"/>
+          <w:b w:val="0"/>
+        </w:rPr>
+        <w:t>CB[</w:t>
+      </w:r>
+      <w:proofErr w:type="gramEnd"/>
+      <w:r>
+        <w:rPr>
+          <w:rStyle w:val="Strong"/>
+          <w:b w:val="0"/>
+        </w:rPr>
+        <w:t>n] are under active development toward real world application.</w:t>
+      </w:r>
+    </w:p>
+    <w:p>
+      <w:pPr>
+        <w:pStyle w:val="DataField11pt-Single"/>
+        <w:rPr>
+          <w:rStyle w:val="Strong"/>
+          <w:b w:val="0"/>
+        </w:rPr>
+      </w:pPr>
+    </w:p>
+    <w:p>
+      <w:pPr>
+        <w:pStyle w:val="DataField11pt-Single"/>
+        <w:rPr>
+          <w:rStyle w:val="Strong"/>
+          <w:b w:val="0"/>
+        </w:rPr>
+      </w:pPr>
+      <w:r>
+        <w:rPr>
+          <w:szCs w:val="22"/>
+        </w:rPr>
+        <w:t xml:space="preserve">Ma, D.; </w:t>
+      </w:r>
+      <w:proofErr w:type="spellStart"/>
+      <w:r>
+        <w:rPr>
+          <w:szCs w:val="22"/>
+        </w:rPr>
+        <w:t>Hettiarachchi</w:t>
+      </w:r>
+      <w:proofErr w:type="spellEnd"/>
+      <w:r>
+        <w:rPr>
+          <w:szCs w:val="22"/>
+        </w:rPr>
+        <w:t xml:space="preserve">, G.; Nguyen, D.; Zhang, B.; Wittenberg, J. B.; </w:t>
+      </w:r>
+      <w:proofErr w:type="spellStart"/>
+      <w:r>
+        <w:rPr>
+          <w:szCs w:val="22"/>
+        </w:rPr>
+        <w:t>Zavalij</w:t>
+      </w:r>
+      <w:proofErr w:type="spellEnd"/>
+      <w:r>
+        <w:rPr>
+          <w:szCs w:val="22"/>
+        </w:rPr>
+        <w:t xml:space="preserve">, P. Y.; </w:t>
+      </w:r>
+      <w:proofErr w:type="spellStart"/>
+      <w:r>
+        <w:rPr>
+          <w:szCs w:val="22"/>
+        </w:rPr>
+        <w:t>Briken</w:t>
+      </w:r>
+      <w:proofErr w:type="spellEnd"/>
+      <w:r>
+        <w:rPr>
+          <w:szCs w:val="22"/>
+        </w:rPr>
+        <w:t xml:space="preserve">, V.; Isaacs, L. Acyclic </w:t>
+      </w:r>
+      <w:proofErr w:type="gramStart"/>
+      <w:r>
+        <w:rPr>
+          <w:szCs w:val="22"/>
+        </w:rPr>
+        <w:t>Cucurbit[</w:t>
+      </w:r>
+      <w:proofErr w:type="gramEnd"/>
+      <w:r>
+        <w:rPr>
+          <w:szCs w:val="22"/>
+        </w:rPr>
+        <w:t>n]</w:t>
+      </w:r>
+      <w:proofErr w:type="spellStart"/>
+      <w:r>
+        <w:rPr>
+          <w:szCs w:val="22"/>
+        </w:rPr>
+        <w:t>uril</w:t>
+      </w:r>
+      <w:proofErr w:type="spellEnd"/>
+      <w:r>
+        <w:rPr>
+          <w:szCs w:val="22"/>
+        </w:rPr>
+        <w:t xml:space="preserve"> Molecular Containers Enhance the Solubility and Bioactivity of Poorly Soluble Pharmaceuticals.  </w:t>
+      </w:r>
+      <w:proofErr w:type="gramStart"/>
       <w:r>
         <w:rPr>
           <w:i/>
@@ -1955,37 +2995,131 @@
         <w:rPr>
           <w:szCs w:val="22"/>
         </w:rPr>
-        <w:t>, 503-510.  (cited 82 times)</w:t>
-      </w:r>
-    </w:p>
-    <w:p>
-      <w:pPr>
-        <w:pStyle w:val="DataField11pt-Single"/>
-        <w:rPr>
-          <w:rStyle w:val="Strong"/>
-          <w:b w:val="0"/>
-        </w:rPr>
-      </w:pPr>
-    </w:p>
-    <w:p>
-      <w:pPr>
-        <w:pStyle w:val="DataField11pt-Single"/>
-        <w:rPr>
-          <w:szCs w:val="22"/>
-        </w:rPr>
-      </w:pPr>
-      <w:r>
-        <w:rPr>
-          <w:szCs w:val="22"/>
-        </w:rPr>
-        <w:t xml:space="preserve">Ma, D.; Zhang, B.; Hoffmann, U.; Grosse Sundrup, M.; Eikermann, M.; Isaacs, L.  Acyclic Cucurbit[n]uril Type Molecular Containers Bind Neuromuscular Blocking Agents in Vitro and Reverse Neuromuscular Block In Vivo. </w:t>
-      </w:r>
+        <w:t>, 503-510.</w:t>
+      </w:r>
+      <w:proofErr w:type="gramEnd"/>
+      <w:r>
+        <w:rPr>
+          <w:szCs w:val="22"/>
+        </w:rPr>
+        <w:t xml:space="preserve">  (</w:t>
+      </w:r>
+      <w:proofErr w:type="gramStart"/>
+      <w:r>
+        <w:rPr>
+          <w:szCs w:val="22"/>
+        </w:rPr>
+        <w:t>cited</w:t>
+      </w:r>
+      <w:proofErr w:type="gramEnd"/>
+      <w:r>
+        <w:rPr>
+          <w:szCs w:val="22"/>
+        </w:rPr>
+        <w:t xml:space="preserve"> 82 times)</w:t>
+      </w:r>
+    </w:p>
+    <w:p>
+      <w:pPr>
+        <w:pStyle w:val="DataField11pt-Single"/>
+        <w:rPr>
+          <w:rStyle w:val="Strong"/>
+          <w:b w:val="0"/>
+        </w:rPr>
+      </w:pPr>
+    </w:p>
+    <w:p>
+      <w:pPr>
+        <w:pStyle w:val="DataField11pt-Single"/>
+        <w:rPr>
+          <w:szCs w:val="22"/>
+        </w:rPr>
+      </w:pPr>
+      <w:r>
+        <w:rPr>
+          <w:szCs w:val="22"/>
+        </w:rPr>
+        <w:t xml:space="preserve">Ma, D.; Zhang, B.; Hoffmann, U.; Grosse </w:t>
+      </w:r>
+      <w:proofErr w:type="spellStart"/>
+      <w:r>
+        <w:rPr>
+          <w:szCs w:val="22"/>
+        </w:rPr>
+        <w:t>Sundrup</w:t>
+      </w:r>
+      <w:proofErr w:type="spellEnd"/>
+      <w:r>
+        <w:rPr>
+          <w:szCs w:val="22"/>
+        </w:rPr>
+        <w:t xml:space="preserve">, M.; </w:t>
+      </w:r>
+      <w:proofErr w:type="spellStart"/>
+      <w:r>
+        <w:rPr>
+          <w:szCs w:val="22"/>
+        </w:rPr>
+        <w:t>Eikermann</w:t>
+      </w:r>
+      <w:proofErr w:type="spellEnd"/>
+      <w:r>
+        <w:rPr>
+          <w:szCs w:val="22"/>
+        </w:rPr>
+        <w:t xml:space="preserve">, M.; Isaacs, L.  Acyclic </w:t>
+      </w:r>
+      <w:proofErr w:type="gramStart"/>
+      <w:r>
+        <w:rPr>
+          <w:szCs w:val="22"/>
+        </w:rPr>
+        <w:t>Cucurbit[</w:t>
+      </w:r>
+      <w:proofErr w:type="gramEnd"/>
+      <w:r>
+        <w:rPr>
+          <w:szCs w:val="22"/>
+        </w:rPr>
+        <w:t>n]</w:t>
+      </w:r>
+      <w:proofErr w:type="spellStart"/>
+      <w:r>
+        <w:rPr>
+          <w:szCs w:val="22"/>
+        </w:rPr>
+        <w:t>uril</w:t>
+      </w:r>
+      <w:proofErr w:type="spellEnd"/>
+      <w:r>
+        <w:rPr>
+          <w:szCs w:val="22"/>
+        </w:rPr>
+        <w:t xml:space="preserve"> Type Molecular Containers Bind Neuromuscular Blocking Agents in Vitro and Reverse Neuromuscular Block In Vivo. </w:t>
+      </w:r>
+      <w:proofErr w:type="spellStart"/>
       <w:r>
         <w:rPr>
           <w:i/>
           <w:szCs w:val="22"/>
         </w:rPr>
-        <w:t>Angew. Chem. Int. Ed.</w:t>
+        <w:t>Angew</w:t>
+      </w:r>
+      <w:proofErr w:type="spellEnd"/>
+      <w:r>
+        <w:rPr>
+          <w:i/>
+          <w:szCs w:val="22"/>
+        </w:rPr>
+        <w:t xml:space="preserve">. </w:t>
+      </w:r>
+      <w:proofErr w:type="gramStart"/>
+      <w:r>
+        <w:rPr>
+          <w:i/>
+          <w:szCs w:val="22"/>
+        </w:rPr>
+        <w:t>Chem. Int. Ed.</w:t>
       </w:r>
       <w:r>
         <w:rPr>
@@ -2017,30 +3151,150 @@
         <w:rPr>
           <w:szCs w:val="22"/>
         </w:rPr>
-        <w:t>2. (cited 31 times)</w:t>
-      </w:r>
-    </w:p>
-    <w:p>
-      <w:pPr>
-        <w:pStyle w:val="DataField11pt-Single"/>
-        <w:rPr>
-          <w:szCs w:val="22"/>
-        </w:rPr>
-      </w:pPr>
-    </w:p>
-    <w:p>
-      <w:pPr>
-        <w:pStyle w:val="DataField11pt-Single"/>
-        <w:rPr>
-          <w:szCs w:val="22"/>
-        </w:rPr>
-      </w:pPr>
-      <w:r>
-        <w:rPr>
-          <w:szCs w:val="22"/>
-        </w:rPr>
-        <w:t xml:space="preserve">Hoffmann, U.; Grosse-Sundrup, M.; Eikermann-Haerter, K.; Ayata, C.; Zhang, B.; Ma, D.; Isaacs, L.; Eikermann, M.  Calabadion, a new broad spectrum agent to reverse the effects of benzylisoquinoline and steroidal neuromuscular blocking agents.  </w:t>
-      </w:r>
+        <w:t>2.</w:t>
+      </w:r>
+      <w:proofErr w:type="gramEnd"/>
+      <w:r>
+        <w:rPr>
+          <w:szCs w:val="22"/>
+        </w:rPr>
+        <w:t xml:space="preserve"> (</w:t>
+      </w:r>
+      <w:proofErr w:type="gramStart"/>
+      <w:r>
+        <w:rPr>
+          <w:szCs w:val="22"/>
+        </w:rPr>
+        <w:t>cited</w:t>
+      </w:r>
+      <w:proofErr w:type="gramEnd"/>
+      <w:r>
+        <w:rPr>
+          <w:szCs w:val="22"/>
+        </w:rPr>
+        <w:t xml:space="preserve"> 31 times)</w:t>
+      </w:r>
+    </w:p>
+    <w:p>
+      <w:pPr>
+        <w:pStyle w:val="DataField11pt-Single"/>
+        <w:rPr>
+          <w:szCs w:val="22"/>
+        </w:rPr>
+      </w:pPr>
+    </w:p>
+    <w:p>
+      <w:pPr>
+        <w:pStyle w:val="DataField11pt-Single"/>
+        <w:rPr>
+          <w:szCs w:val="22"/>
+        </w:rPr>
+      </w:pPr>
+      <w:r>
+        <w:rPr>
+          <w:szCs w:val="22"/>
+        </w:rPr>
+        <w:t>Hoffmann, U.; Grosse-</w:t>
+      </w:r>
+      <w:proofErr w:type="spellStart"/>
+      <w:r>
+        <w:rPr>
+          <w:szCs w:val="22"/>
+        </w:rPr>
+        <w:t>Sundrup</w:t>
+      </w:r>
+      <w:proofErr w:type="spellEnd"/>
+      <w:r>
+        <w:rPr>
+          <w:szCs w:val="22"/>
+        </w:rPr>
+        <w:t xml:space="preserve">, M.; </w:t>
+      </w:r>
+      <w:proofErr w:type="spellStart"/>
+      <w:r>
+        <w:rPr>
+          <w:szCs w:val="22"/>
+        </w:rPr>
+        <w:t>Eikermann-Haerter</w:t>
+      </w:r>
+      <w:proofErr w:type="spellEnd"/>
+      <w:r>
+        <w:rPr>
+          <w:szCs w:val="22"/>
+        </w:rPr>
+        <w:t xml:space="preserve">, K.; </w:t>
+      </w:r>
+      <w:proofErr w:type="spellStart"/>
+      <w:r>
+        <w:rPr>
+          <w:szCs w:val="22"/>
+        </w:rPr>
+        <w:t>Ayata</w:t>
+      </w:r>
+      <w:proofErr w:type="spellEnd"/>
+      <w:r>
+        <w:rPr>
+          <w:szCs w:val="22"/>
+        </w:rPr>
+        <w:t xml:space="preserve">, C.; Zhang, B.; Ma, D.; Isaacs, L.; </w:t>
+      </w:r>
+      <w:proofErr w:type="spellStart"/>
+      <w:r>
+        <w:rPr>
+          <w:szCs w:val="22"/>
+        </w:rPr>
+        <w:t>Eikermann</w:t>
+      </w:r>
+      <w:proofErr w:type="spellEnd"/>
+      <w:r>
+        <w:rPr>
+          <w:szCs w:val="22"/>
+        </w:rPr>
+        <w:t xml:space="preserve">, M.  </w:t>
+      </w:r>
+      <w:proofErr w:type="spellStart"/>
+      <w:r>
+        <w:rPr>
+          <w:szCs w:val="22"/>
+        </w:rPr>
+        <w:t>Calabadion</w:t>
+      </w:r>
+      <w:proofErr w:type="spellEnd"/>
+      <w:r>
+        <w:rPr>
+          <w:szCs w:val="22"/>
+        </w:rPr>
+        <w:t xml:space="preserve">, a new </w:t>
+      </w:r>
+      <w:proofErr w:type="gramStart"/>
+      <w:r>
+        <w:rPr>
+          <w:szCs w:val="22"/>
+        </w:rPr>
+        <w:t>broad spectrum</w:t>
+      </w:r>
+      <w:proofErr w:type="gramEnd"/>
+      <w:r>
+        <w:rPr>
+          <w:szCs w:val="22"/>
+        </w:rPr>
+        <w:t xml:space="preserve"> agent to reverse the effects of </w:t>
+      </w:r>
+      <w:proofErr w:type="spellStart"/>
+      <w:r>
+        <w:rPr>
+          <w:szCs w:val="22"/>
+        </w:rPr>
+        <w:t>benzylisoquinoline</w:t>
+      </w:r>
+      <w:proofErr w:type="spellEnd"/>
+      <w:r>
+        <w:rPr>
+          <w:szCs w:val="22"/>
+        </w:rPr>
+        <w:t xml:space="preserve"> and steroidal neuromuscular blocking agents.  </w:t>
+      </w:r>
+      <w:proofErr w:type="gramStart"/>
       <w:r>
         <w:rPr>
           <w:i/>
@@ -2078,7 +3332,28 @@
         <w:rPr>
           <w:szCs w:val="22"/>
         </w:rPr>
-        <w:t>, 317-325. (cited 3 times)</w:t>
+        <w:t>, 317-325.</w:t>
+      </w:r>
+      <w:proofErr w:type="gramEnd"/>
+      <w:r>
+        <w:rPr>
+          <w:szCs w:val="22"/>
+        </w:rPr>
+        <w:t xml:space="preserve"> (</w:t>
+      </w:r>
+      <w:proofErr w:type="gramStart"/>
+      <w:r>
+        <w:rPr>
+          <w:szCs w:val="22"/>
+        </w:rPr>
+        <w:t>cited</w:t>
+      </w:r>
+      <w:proofErr w:type="gramEnd"/>
+      <w:r>
+        <w:rPr>
+          <w:szCs w:val="22"/>
+        </w:rPr>
+        <w:t xml:space="preserve"> 3 times)</w:t>
       </w:r>
     </w:p>
     <w:p>
@@ -2102,8 +3377,41 @@
           <w:bCs/>
           <w:szCs w:val="22"/>
         </w:rPr>
-        <w:t xml:space="preserve">Zhang, B.; Isaacs, L. Acyclic Cucurbit[n]uril-Type Molecular Containers: Influence of Aromatic Walls on their Function as Solubilizing Excipients for Insoluble Drugs. </w:t>
-      </w:r>
+        <w:t xml:space="preserve">Zhang, B.; Isaacs, L. Acyclic </w:t>
+      </w:r>
+      <w:proofErr w:type="gramStart"/>
+      <w:r>
+        <w:rPr>
+          <w:bCs/>
+          <w:szCs w:val="22"/>
+        </w:rPr>
+        <w:t>Cucurbit[</w:t>
+      </w:r>
+      <w:proofErr w:type="gramEnd"/>
+      <w:r>
+        <w:rPr>
+          <w:bCs/>
+          <w:szCs w:val="22"/>
+        </w:rPr>
+        <w:t>n]</w:t>
+      </w:r>
+      <w:proofErr w:type="spellStart"/>
+      <w:r>
+        <w:rPr>
+          <w:bCs/>
+          <w:szCs w:val="22"/>
+        </w:rPr>
+        <w:t>uril</w:t>
+      </w:r>
+      <w:proofErr w:type="spellEnd"/>
+      <w:r>
+        <w:rPr>
+          <w:bCs/>
+          <w:szCs w:val="22"/>
+        </w:rPr>
+        <w:t xml:space="preserve">-Type Molecular Containers: Influence of Aromatic Walls on their Function as Solubilizing Excipients for Insoluble Drugs. </w:t>
+      </w:r>
+      <w:proofErr w:type="gramStart"/>
       <w:r>
         <w:rPr>
           <w:bCs/>
@@ -2147,7 +3455,31 @@
           <w:bCs/>
           <w:szCs w:val="22"/>
         </w:rPr>
-        <w:t>54-9563. (cited 1 time)</w:t>
+        <w:t>54-9563.</w:t>
+      </w:r>
+      <w:proofErr w:type="gramEnd"/>
+      <w:r>
+        <w:rPr>
+          <w:bCs/>
+          <w:szCs w:val="22"/>
+        </w:rPr>
+        <w:t xml:space="preserve"> (</w:t>
+      </w:r>
+      <w:proofErr w:type="gramStart"/>
+      <w:r>
+        <w:rPr>
+          <w:bCs/>
+          <w:szCs w:val="22"/>
+        </w:rPr>
+        <w:t>cited</w:t>
+      </w:r>
+      <w:proofErr w:type="gramEnd"/>
+      <w:r>
+        <w:rPr>
+          <w:bCs/>
+          <w:szCs w:val="22"/>
+        </w:rPr>
+        <w:t xml:space="preserve"> 1 time)</w:t>
       </w:r>
     </w:p>
     <w:p>
@@ -2180,41 +3512,84 @@
           <w:b w:val="0"/>
           <w:i/>
         </w:rPr>
-        <w:t>The conceptualization and demonstration of multi-component self sorting systems.</w:t>
-      </w:r>
-      <w:r>
-        <w:rPr>
-          <w:rStyle w:val="Strong"/>
-          <w:b w:val="0"/>
-        </w:rPr>
-        <w:t xml:space="preserve">  Researchers in the field of supramolecular chemistry take inspiration from Nature to create non-natural receptors that perform useful recognition, transport, or catalytic function.  However, a widespread misconception was that supramolecular chemists synthetic systems were not as selective as natural systems and would be incapable of functioning in complex multicomponent mixtures.  The Isaacs group shifted the viewpoint of the field in a series of papers that showed that mixtures of supramolecular receptors performed their functions faithfully even withing complex mixtures.  The work has been highly cited and has launched numerous research groups worldwide to start research programs on self-sorting systems. </w:t>
-      </w:r>
-    </w:p>
-    <w:p>
-      <w:pPr>
-        <w:pStyle w:val="DataField11pt-Single"/>
-        <w:rPr>
-          <w:rStyle w:val="Strong"/>
-          <w:b w:val="0"/>
-        </w:rPr>
-      </w:pPr>
-    </w:p>
-    <w:p>
-      <w:pPr>
-        <w:pStyle w:val="DataField11pt-Single"/>
-        <w:rPr>
-          <w:szCs w:val="22"/>
-        </w:rPr>
-      </w:pPr>
-      <w:r>
-        <w:rPr>
-          <w:szCs w:val="22"/>
-        </w:rPr>
-        <w:t xml:space="preserve">Wu, A.; Isaacs, L.  Self-Sorting: The Exception or the Rule?  </w:t>
-      </w:r>
-      <w:r>
-        <w:rPr>
+        <w:t xml:space="preserve">The conceptualization and demonstration of multi-component </w:t>
+      </w:r>
+      <w:proofErr w:type="gramStart"/>
+      <w:r>
+        <w:rPr>
+          <w:rStyle w:val="Strong"/>
+          <w:b w:val="0"/>
           <w:i/>
+        </w:rPr>
+        <w:t>self sorting</w:t>
+      </w:r>
+      <w:proofErr w:type="gramEnd"/>
+      <w:r>
+        <w:rPr>
+          <w:rStyle w:val="Strong"/>
+          <w:b w:val="0"/>
+          <w:i/>
+        </w:rPr>
+        <w:t xml:space="preserve"> systems.</w:t>
+      </w:r>
+      <w:r>
+        <w:rPr>
+          <w:rStyle w:val="Strong"/>
+          <w:b w:val="0"/>
+        </w:rPr>
+        <w:t xml:space="preserve">  Researchers in the field of supramolecular chemistry take inspiration from Nature to create non-natural receptors that perform useful recognition, transport, or catalytic function.  However, a widespread misconception was that supramolecular chemists synthetic systems were not as selective as natural systems and would be incapable of functioning in complex multicomponent mixtures.  The Isaacs group shifted the viewpoint of the field in a series of papers that showed that mixtures of supramolecular receptors performed their functions faithfully even </w:t>
+      </w:r>
+      <w:proofErr w:type="spellStart"/>
+      <w:r>
+        <w:rPr>
+          <w:rStyle w:val="Strong"/>
+          <w:b w:val="0"/>
+        </w:rPr>
+        <w:t>withing</w:t>
+      </w:r>
+      <w:proofErr w:type="spellEnd"/>
+      <w:r>
+        <w:rPr>
+          <w:rStyle w:val="Strong"/>
+          <w:b w:val="0"/>
+        </w:rPr>
+        <w:t xml:space="preserve"> complex mixtures.  The work has been highly cited and has launched numerous research groups worldwide to start research programs on self-sorting systems. </w:t>
+      </w:r>
+    </w:p>
+    <w:p>
+      <w:pPr>
+        <w:pStyle w:val="DataField11pt-Single"/>
+        <w:rPr>
+          <w:rStyle w:val="Strong"/>
+          <w:b w:val="0"/>
+        </w:rPr>
+      </w:pPr>
+    </w:p>
+    <w:p>
+      <w:pPr>
+        <w:pStyle w:val="DataField11pt-Single"/>
+        <w:rPr>
+          <w:szCs w:val="22"/>
+        </w:rPr>
+      </w:pPr>
+      <w:proofErr w:type="gramStart"/>
+      <w:r>
+        <w:rPr>
+          <w:szCs w:val="22"/>
+        </w:rPr>
+        <w:t>Wu, A.; Isaacs, L.</w:t>
+      </w:r>
+      <w:proofErr w:type="gramEnd"/>
+      <w:r>
+        <w:rPr>
+          <w:szCs w:val="22"/>
+        </w:rPr>
+        <w:t xml:space="preserve">  Self-Sorting: The Exception or the Rule?  </w:t>
+      </w:r>
+      <w:proofErr w:type="gramStart"/>
+      <w:r>
+        <w:rPr>
+          <w:i/>
           <w:szCs w:val="22"/>
         </w:rPr>
         <w:t>J. Am. Chem. Soc.</w:t>
@@ -2251,34 +3626,80 @@
         </w:rPr>
         <w:t>, 4831-4835.</w:t>
       </w:r>
-      <w:r>
-        <w:rPr>
-          <w:szCs w:val="22"/>
-        </w:rPr>
-        <w:t xml:space="preserve"> (cited 196 times)</w:t>
-      </w:r>
-    </w:p>
-    <w:p>
-      <w:pPr>
-        <w:pStyle w:val="DataField11pt-Single"/>
-        <w:rPr>
-          <w:szCs w:val="22"/>
-        </w:rPr>
-      </w:pPr>
-    </w:p>
-    <w:p>
-      <w:pPr>
-        <w:pStyle w:val="DataField11pt-Single"/>
-        <w:rPr>
-          <w:szCs w:val="22"/>
-        </w:rPr>
-      </w:pPr>
-      <w:r>
-        <w:rPr>
-          <w:szCs w:val="22"/>
-        </w:rPr>
-        <w:t xml:space="preserve">Mukhopadhyay, P.; Wu, A.; Isaacs, L.  Social Self-Sorting in Aqueous Solution.  </w:t>
-      </w:r>
+      <w:proofErr w:type="gramEnd"/>
+      <w:r>
+        <w:rPr>
+          <w:szCs w:val="22"/>
+        </w:rPr>
+        <w:t xml:space="preserve"> (</w:t>
+      </w:r>
+      <w:proofErr w:type="gramStart"/>
+      <w:r>
+        <w:rPr>
+          <w:szCs w:val="22"/>
+        </w:rPr>
+        <w:t>cited</w:t>
+      </w:r>
+      <w:proofErr w:type="gramEnd"/>
+      <w:r>
+        <w:rPr>
+          <w:szCs w:val="22"/>
+        </w:rPr>
+        <w:t xml:space="preserve"> 196 times)</w:t>
+      </w:r>
+    </w:p>
+    <w:p>
+      <w:pPr>
+        <w:pStyle w:val="DataField11pt-Single"/>
+        <w:rPr>
+          <w:szCs w:val="22"/>
+        </w:rPr>
+      </w:pPr>
+    </w:p>
+    <w:p>
+      <w:pPr>
+        <w:pStyle w:val="DataField11pt-Single"/>
+        <w:rPr>
+          <w:szCs w:val="22"/>
+        </w:rPr>
+      </w:pPr>
+      <w:proofErr w:type="spellStart"/>
+      <w:proofErr w:type="gramStart"/>
+      <w:r>
+        <w:rPr>
+          <w:szCs w:val="22"/>
+        </w:rPr>
+        <w:t>Mukhopadhyay</w:t>
+      </w:r>
+      <w:proofErr w:type="spellEnd"/>
+      <w:r>
+        <w:rPr>
+          <w:szCs w:val="22"/>
+        </w:rPr>
+        <w:t>, P.; Wu, A.; Isaacs, L.</w:t>
+      </w:r>
+      <w:proofErr w:type="gramEnd"/>
+      <w:r>
+        <w:rPr>
+          <w:szCs w:val="22"/>
+        </w:rPr>
+        <w:t xml:space="preserve">  </w:t>
+      </w:r>
+      <w:proofErr w:type="gramStart"/>
+      <w:r>
+        <w:rPr>
+          <w:szCs w:val="22"/>
+        </w:rPr>
+        <w:t>Social Self-Sorting in Aqueous Solution.</w:t>
+      </w:r>
+      <w:proofErr w:type="gramEnd"/>
+      <w:r>
+        <w:rPr>
+          <w:szCs w:val="22"/>
+        </w:rPr>
+        <w:t xml:space="preserve">  </w:t>
+      </w:r>
+      <w:proofErr w:type="gramStart"/>
       <w:r>
         <w:rPr>
           <w:i/>
@@ -2310,13 +3731,34 @@
         <w:rPr>
           <w:szCs w:val="22"/>
         </w:rPr>
-        <w:t xml:space="preserve">, 6157-6164.  </w:t>
-      </w:r>
-      <w:r>
-        <w:rPr>
-          <w:szCs w:val="22"/>
-        </w:rPr>
-        <w:t>(cited 114 times)</w:t>
+        <w:t>, 6157-6164.</w:t>
+      </w:r>
+      <w:proofErr w:type="gramEnd"/>
+      <w:r>
+        <w:rPr>
+          <w:szCs w:val="22"/>
+        </w:rPr>
+        <w:t xml:space="preserve">  </w:t>
+      </w:r>
+      <w:r>
+        <w:rPr>
+          <w:szCs w:val="22"/>
+        </w:rPr>
+        <w:t>(</w:t>
+      </w:r>
+      <w:proofErr w:type="gramStart"/>
+      <w:r>
+        <w:rPr>
+          <w:szCs w:val="22"/>
+        </w:rPr>
+        <w:t>cited</w:t>
+      </w:r>
+      <w:proofErr w:type="gramEnd"/>
+      <w:r>
+        <w:rPr>
+          <w:szCs w:val="22"/>
+        </w:rPr>
+        <w:t xml:space="preserve"> 114 times)</w:t>
       </w:r>
     </w:p>
     <w:p>
@@ -2341,8 +3783,93 @@
         <w:rPr>
           <w:szCs w:val="22"/>
         </w:rPr>
-        <w:t xml:space="preserve">Liu, S.-M.; Ruspic, C.; Mukhopadhyay, P.; Chakrabarti, S.; Zavalij, P.; Isaacs, L.  The CB[n] Family: Prime Components for Self-Sorting Systems.  </w:t>
-      </w:r>
+        <w:t>Liu, S</w:t>
+      </w:r>
+      <w:proofErr w:type="gramStart"/>
+      <w:r>
+        <w:rPr>
+          <w:szCs w:val="22"/>
+        </w:rPr>
+        <w:t>.-</w:t>
+      </w:r>
+      <w:proofErr w:type="gramEnd"/>
+      <w:r>
+        <w:rPr>
+          <w:szCs w:val="22"/>
+        </w:rPr>
+        <w:t xml:space="preserve">M.; </w:t>
+      </w:r>
+      <w:proofErr w:type="spellStart"/>
+      <w:r>
+        <w:rPr>
+          <w:szCs w:val="22"/>
+        </w:rPr>
+        <w:t>Ruspic</w:t>
+      </w:r>
+      <w:proofErr w:type="spellEnd"/>
+      <w:r>
+        <w:rPr>
+          <w:szCs w:val="22"/>
+        </w:rPr>
+        <w:t xml:space="preserve">, C.; </w:t>
+      </w:r>
+      <w:proofErr w:type="spellStart"/>
+      <w:r>
+        <w:rPr>
+          <w:szCs w:val="22"/>
+        </w:rPr>
+        <w:t>Mukhopadhyay</w:t>
+      </w:r>
+      <w:proofErr w:type="spellEnd"/>
+      <w:r>
+        <w:rPr>
+          <w:szCs w:val="22"/>
+        </w:rPr>
+        <w:t xml:space="preserve">, P.; </w:t>
+      </w:r>
+      <w:proofErr w:type="spellStart"/>
+      <w:r>
+        <w:rPr>
+          <w:szCs w:val="22"/>
+        </w:rPr>
+        <w:t>Chakrabarti</w:t>
+      </w:r>
+      <w:proofErr w:type="spellEnd"/>
+      <w:r>
+        <w:rPr>
+          <w:szCs w:val="22"/>
+        </w:rPr>
+        <w:t xml:space="preserve">, S.; </w:t>
+      </w:r>
+      <w:proofErr w:type="spellStart"/>
+      <w:r>
+        <w:rPr>
+          <w:szCs w:val="22"/>
+        </w:rPr>
+        <w:t>Zavalij</w:t>
+      </w:r>
+      <w:proofErr w:type="spellEnd"/>
+      <w:r>
+        <w:rPr>
+          <w:szCs w:val="22"/>
+        </w:rPr>
+        <w:t xml:space="preserve">, P.; Isaacs, L.  The </w:t>
+      </w:r>
+      <w:proofErr w:type="gramStart"/>
+      <w:r>
+        <w:rPr>
+          <w:szCs w:val="22"/>
+        </w:rPr>
+        <w:t>CB[</w:t>
+      </w:r>
+      <w:proofErr w:type="gramEnd"/>
+      <w:r>
+        <w:rPr>
+          <w:szCs w:val="22"/>
+        </w:rPr>
+        <w:t xml:space="preserve">n] Family: Prime Components for Self-Sorting Systems.  </w:t>
+      </w:r>
+      <w:proofErr w:type="gramStart"/>
       <w:r>
         <w:rPr>
           <w:i/>
@@ -2378,35 +3905,81 @@
       </w:r>
       <w:bookmarkEnd w:id="1"/>
       <w:bookmarkEnd w:id="2"/>
-      <w:r>
-        <w:rPr>
-          <w:szCs w:val="22"/>
-        </w:rPr>
-        <w:t xml:space="preserve"> (cited 358 times)</w:t>
-      </w:r>
-    </w:p>
-    <w:p>
-      <w:pPr>
-        <w:pStyle w:val="DataField11pt-Single"/>
-        <w:rPr>
-          <w:szCs w:val="22"/>
-        </w:rPr>
-      </w:pPr>
-    </w:p>
-    <w:p>
-      <w:pPr>
-        <w:pStyle w:val="DataField11pt-Single"/>
-        <w:rPr>
-          <w:rStyle w:val="Strong"/>
-          <w:b w:val="0"/>
-        </w:rPr>
-      </w:pPr>
-      <w:r>
-        <w:rPr>
-          <w:szCs w:val="22"/>
-        </w:rPr>
-        <w:t xml:space="preserve">Mukhopadhyay, P.; Zavalij, P. Y.; Isaacs, L. High Fidelity Kinetic Self-Sorting in Multi-Component Systems Based on Guests with Multiple Binding Epitopes.  </w:t>
-      </w:r>
+      <w:proofErr w:type="gramEnd"/>
+      <w:r>
+        <w:rPr>
+          <w:szCs w:val="22"/>
+        </w:rPr>
+        <w:t xml:space="preserve"> (</w:t>
+      </w:r>
+      <w:proofErr w:type="gramStart"/>
+      <w:r>
+        <w:rPr>
+          <w:szCs w:val="22"/>
+        </w:rPr>
+        <w:t>cited</w:t>
+      </w:r>
+      <w:proofErr w:type="gramEnd"/>
+      <w:r>
+        <w:rPr>
+          <w:szCs w:val="22"/>
+        </w:rPr>
+        <w:t xml:space="preserve"> 358 times)</w:t>
+      </w:r>
+    </w:p>
+    <w:p>
+      <w:pPr>
+        <w:pStyle w:val="DataField11pt-Single"/>
+        <w:rPr>
+          <w:szCs w:val="22"/>
+        </w:rPr>
+      </w:pPr>
+    </w:p>
+    <w:p>
+      <w:pPr>
+        <w:pStyle w:val="DataField11pt-Single"/>
+        <w:rPr>
+          <w:rStyle w:val="Strong"/>
+          <w:b w:val="0"/>
+        </w:rPr>
+      </w:pPr>
+      <w:proofErr w:type="spellStart"/>
+      <w:proofErr w:type="gramStart"/>
+      <w:r>
+        <w:rPr>
+          <w:szCs w:val="22"/>
+        </w:rPr>
+        <w:t>Mukhopadhyay</w:t>
+      </w:r>
+      <w:proofErr w:type="spellEnd"/>
+      <w:r>
+        <w:rPr>
+          <w:szCs w:val="22"/>
+        </w:rPr>
+        <w:t xml:space="preserve">, P.; </w:t>
+      </w:r>
+      <w:proofErr w:type="spellStart"/>
+      <w:r>
+        <w:rPr>
+          <w:szCs w:val="22"/>
+        </w:rPr>
+        <w:t>Zavalij</w:t>
+      </w:r>
+      <w:proofErr w:type="spellEnd"/>
+      <w:r>
+        <w:rPr>
+          <w:szCs w:val="22"/>
+        </w:rPr>
+        <w:t>, P. Y.; Isaacs, L. High Fidelity Kinetic Self-Sorting in Multi-Component Systems Based on Guests with Multiple Binding Epitopes.</w:t>
+      </w:r>
+      <w:proofErr w:type="gramEnd"/>
+      <w:r>
+        <w:rPr>
+          <w:szCs w:val="22"/>
+        </w:rPr>
+        <w:t xml:space="preserve">  </w:t>
+      </w:r>
+      <w:proofErr w:type="gramStart"/>
       <w:r>
         <w:rPr>
           <w:i/>
@@ -2440,11 +4013,26 @@
         </w:rPr>
         <w:t>, 14093-14102.</w:t>
       </w:r>
-      <w:r>
-        <w:rPr>
-          <w:szCs w:val="22"/>
-        </w:rPr>
-        <w:t xml:space="preserve"> (cited 111 times)</w:t>
+      <w:proofErr w:type="gramEnd"/>
+      <w:r>
+        <w:rPr>
+          <w:szCs w:val="22"/>
+        </w:rPr>
+        <w:t xml:space="preserve"> (</w:t>
+      </w:r>
+      <w:proofErr w:type="gramStart"/>
+      <w:r>
+        <w:rPr>
+          <w:szCs w:val="22"/>
+        </w:rPr>
+        <w:t>cited</w:t>
+      </w:r>
+      <w:proofErr w:type="gramEnd"/>
+      <w:r>
+        <w:rPr>
+          <w:szCs w:val="22"/>
+        </w:rPr>
+        <w:t xml:space="preserve"> 111 times)</w:t>
       </w:r>
     </w:p>
     <w:p>
@@ -2477,7 +4065,43 @@
           <w:b w:val="0"/>
           <w:i/>
         </w:rPr>
-        <w:t>Development of the tether directed remote functionalization approach to regioselectively multiply functionalize buckminsterfullerene (C</w:t>
+        <w:t xml:space="preserve">Development of the tether directed remote functionalization approach to </w:t>
+      </w:r>
+      <w:proofErr w:type="spellStart"/>
+      <w:r>
+        <w:rPr>
+          <w:rStyle w:val="Strong"/>
+          <w:b w:val="0"/>
+          <w:i/>
+        </w:rPr>
+        <w:t>regioselectively</w:t>
+      </w:r>
+      <w:proofErr w:type="spellEnd"/>
+      <w:r>
+        <w:rPr>
+          <w:rStyle w:val="Strong"/>
+          <w:b w:val="0"/>
+          <w:i/>
+        </w:rPr>
+        <w:t xml:space="preserve"> multiply </w:t>
+      </w:r>
+      <w:proofErr w:type="gramStart"/>
+      <w:r>
+        <w:rPr>
+          <w:rStyle w:val="Strong"/>
+          <w:b w:val="0"/>
+          <w:i/>
+        </w:rPr>
+        <w:t>functionalize</w:t>
+      </w:r>
+      <w:proofErr w:type="gramEnd"/>
+      <w:r>
+        <w:rPr>
+          <w:rStyle w:val="Strong"/>
+          <w:b w:val="0"/>
+          <w:i/>
+        </w:rPr>
+        <w:t xml:space="preserve"> buckminsterfullerene (C</w:t>
       </w:r>
       <w:r>
         <w:rPr>
@@ -2501,7 +4125,23 @@
           <w:rStyle w:val="Strong"/>
           <w:b w:val="0"/>
         </w:rPr>
-        <w:t xml:space="preserve">  My PhD dissertation with Prof. Francois Diederich focused on the functionalization of C60 as a means to tune the properties of this important class of compounds for specific applications.  In the early 1990s, a major challenges to the field was that C</w:t>
+        <w:t xml:space="preserve">  My PhD dissertation with Prof. Francois </w:t>
+      </w:r>
+      <w:proofErr w:type="spellStart"/>
+      <w:r>
+        <w:rPr>
+          <w:rStyle w:val="Strong"/>
+          <w:b w:val="0"/>
+        </w:rPr>
+        <w:t>Diederich</w:t>
+      </w:r>
+      <w:proofErr w:type="spellEnd"/>
+      <w:r>
+        <w:rPr>
+          <w:rStyle w:val="Strong"/>
+          <w:b w:val="0"/>
+        </w:rPr>
+        <w:t xml:space="preserve"> focused on the functionalization of C60 as a means to tune the properties of this important class of compounds for specific applications.  In the early 1990s, a major challenges to the field was that C</w:t>
       </w:r>
       <w:r>
         <w:rPr>
@@ -2516,45 +4156,207 @@
           <w:rStyle w:val="Strong"/>
           <w:b w:val="0"/>
         </w:rPr>
-        <w:t xml:space="preserve"> features 30 reactive C=C double bonds and therefore numerous regioisomers can result when two or more groups are added to the carbon sphere.  My research introduced the concept of tether directed remote functionalization to create bis, tris, </w:t>
-      </w:r>
+        <w:t xml:space="preserve"> features 30 reactive C=C double bonds and therefore numerous </w:t>
+      </w:r>
+      <w:proofErr w:type="spellStart"/>
+      <w:r>
+        <w:rPr>
+          <w:rStyle w:val="Strong"/>
+          <w:b w:val="0"/>
+        </w:rPr>
+        <w:t>regioisomers</w:t>
+      </w:r>
+      <w:proofErr w:type="spellEnd"/>
+      <w:r>
+        <w:rPr>
+          <w:rStyle w:val="Strong"/>
+          <w:b w:val="0"/>
+        </w:rPr>
+        <w:t xml:space="preserve"> can result when two or more groups are added to the carbon sphere.  My research introduced the concept of tether directed remote functionalization to create </w:t>
+      </w:r>
+      <w:proofErr w:type="spellStart"/>
+      <w:r>
+        <w:rPr>
+          <w:rStyle w:val="Strong"/>
+          <w:b w:val="0"/>
+        </w:rPr>
+        <w:t>bis</w:t>
+      </w:r>
+      <w:proofErr w:type="spellEnd"/>
+      <w:r>
+        <w:rPr>
+          <w:rStyle w:val="Strong"/>
+          <w:b w:val="0"/>
+        </w:rPr>
+        <w:t xml:space="preserve">, </w:t>
+      </w:r>
+      <w:proofErr w:type="spellStart"/>
+      <w:r>
+        <w:rPr>
+          <w:rStyle w:val="Strong"/>
+          <w:b w:val="0"/>
+        </w:rPr>
+        <w:t>tris</w:t>
+      </w:r>
+      <w:proofErr w:type="spellEnd"/>
+      <w:r>
+        <w:rPr>
+          <w:rStyle w:val="Strong"/>
+          <w:b w:val="0"/>
+        </w:rPr>
+        <w:t xml:space="preserve">, </w:t>
+      </w:r>
+      <w:proofErr w:type="spellStart"/>
       <w:r>
         <w:rPr>
           <w:rStyle w:val="Strong"/>
           <w:b w:val="0"/>
         </w:rPr>
         <w:lastRenderedPageBreak/>
-        <w:t>tetrakis, pentakis, and hexakis adducts of C60.  The work stimulated significant follow up research in numerous labs worldwide.</w:t>
-      </w:r>
-    </w:p>
-    <w:p>
-      <w:pPr>
-        <w:pStyle w:val="DataField11pt-Single"/>
-        <w:rPr>
-          <w:rStyle w:val="Strong"/>
-          <w:b w:val="0"/>
-        </w:rPr>
-      </w:pPr>
-    </w:p>
-    <w:p>
-      <w:pPr>
-        <w:pStyle w:val="DataField11pt-Single"/>
-        <w:rPr>
-          <w:rStyle w:val="Strong"/>
-        </w:rPr>
-      </w:pPr>
-      <w:r>
-        <w:rPr>
-          <w:szCs w:val="22"/>
-        </w:rPr>
-        <w:t xml:space="preserve">Isaacs, L.; Haldimann, R. F.; Diederich, F.  Tether-Directed Remote Functionalization of Buckminsterfullerene:  Regiospecific Hexaadduct Formation.  </w:t>
-      </w:r>
+        <w:t>tetrakis</w:t>
+      </w:r>
+      <w:proofErr w:type="spellEnd"/>
+      <w:r>
+        <w:rPr>
+          <w:rStyle w:val="Strong"/>
+          <w:b w:val="0"/>
+        </w:rPr>
+        <w:t xml:space="preserve">, </w:t>
+      </w:r>
+      <w:proofErr w:type="spellStart"/>
+      <w:r>
+        <w:rPr>
+          <w:rStyle w:val="Strong"/>
+          <w:b w:val="0"/>
+        </w:rPr>
+        <w:t>pentakis</w:t>
+      </w:r>
+      <w:proofErr w:type="spellEnd"/>
+      <w:r>
+        <w:rPr>
+          <w:rStyle w:val="Strong"/>
+          <w:b w:val="0"/>
+        </w:rPr>
+        <w:t xml:space="preserve">, and </w:t>
+      </w:r>
+      <w:proofErr w:type="spellStart"/>
+      <w:r>
+        <w:rPr>
+          <w:rStyle w:val="Strong"/>
+          <w:b w:val="0"/>
+        </w:rPr>
+        <w:t>hexakis</w:t>
+      </w:r>
+      <w:proofErr w:type="spellEnd"/>
+      <w:r>
+        <w:rPr>
+          <w:rStyle w:val="Strong"/>
+          <w:b w:val="0"/>
+        </w:rPr>
+        <w:t xml:space="preserve"> adducts of C60.  The work stimulated significant follow up research in numerous labs worldwide.</w:t>
+      </w:r>
+    </w:p>
+    <w:p>
+      <w:pPr>
+        <w:pStyle w:val="DataField11pt-Single"/>
+        <w:rPr>
+          <w:rStyle w:val="Strong"/>
+          <w:b w:val="0"/>
+        </w:rPr>
+      </w:pPr>
+    </w:p>
+    <w:p>
+      <w:pPr>
+        <w:pStyle w:val="DataField11pt-Single"/>
+        <w:rPr>
+          <w:rStyle w:val="Strong"/>
+        </w:rPr>
+      </w:pPr>
+      <w:proofErr w:type="gramStart"/>
+      <w:r>
+        <w:rPr>
+          <w:szCs w:val="22"/>
+        </w:rPr>
+        <w:t xml:space="preserve">Isaacs, L.; </w:t>
+      </w:r>
+      <w:proofErr w:type="spellStart"/>
+      <w:r>
+        <w:rPr>
+          <w:szCs w:val="22"/>
+        </w:rPr>
+        <w:t>Haldimann</w:t>
+      </w:r>
+      <w:proofErr w:type="spellEnd"/>
+      <w:r>
+        <w:rPr>
+          <w:szCs w:val="22"/>
+        </w:rPr>
+        <w:t xml:space="preserve">, R. F.; </w:t>
+      </w:r>
+      <w:proofErr w:type="spellStart"/>
+      <w:r>
+        <w:rPr>
+          <w:szCs w:val="22"/>
+        </w:rPr>
+        <w:t>Diederich</w:t>
+      </w:r>
+      <w:proofErr w:type="spellEnd"/>
+      <w:r>
+        <w:rPr>
+          <w:szCs w:val="22"/>
+        </w:rPr>
+        <w:t>, F.</w:t>
+      </w:r>
+      <w:proofErr w:type="gramEnd"/>
+      <w:r>
+        <w:rPr>
+          <w:szCs w:val="22"/>
+        </w:rPr>
+        <w:t xml:space="preserve">  Tether-Directed Remote Functionalization of Buckminsterfullerene:  </w:t>
+      </w:r>
+      <w:proofErr w:type="spellStart"/>
+      <w:r>
+        <w:rPr>
+          <w:szCs w:val="22"/>
+        </w:rPr>
+        <w:t>Regiospecific</w:t>
+      </w:r>
+      <w:proofErr w:type="spellEnd"/>
+      <w:r>
+        <w:rPr>
+          <w:szCs w:val="22"/>
+        </w:rPr>
+        <w:t xml:space="preserve"> </w:t>
+      </w:r>
+      <w:proofErr w:type="spellStart"/>
+      <w:r>
+        <w:rPr>
+          <w:szCs w:val="22"/>
+        </w:rPr>
+        <w:t>Hexaadduct</w:t>
+      </w:r>
+      <w:proofErr w:type="spellEnd"/>
+      <w:r>
+        <w:rPr>
+          <w:szCs w:val="22"/>
+        </w:rPr>
+        <w:t xml:space="preserve"> Formation.  </w:t>
+      </w:r>
+      <w:proofErr w:type="spellStart"/>
       <w:r>
         <w:rPr>
           <w:i/>
           <w:szCs w:val="22"/>
         </w:rPr>
-        <w:t>Angew. Chem. Int. Ed. Engl.</w:t>
+        <w:t>Angew</w:t>
+      </w:r>
+      <w:proofErr w:type="spellEnd"/>
+      <w:r>
+        <w:rPr>
+          <w:i/>
+          <w:szCs w:val="22"/>
+        </w:rPr>
+        <w:t>. Chem. Int. Ed. Engl.</w:t>
       </w:r>
       <w:r>
         <w:rPr>
@@ -2562,6 +4364,7 @@
         </w:rPr>
         <w:t xml:space="preserve"> </w:t>
       </w:r>
+      <w:proofErr w:type="gramStart"/>
       <w:r>
         <w:rPr>
           <w:b/>
@@ -2588,33 +4391,70 @@
         </w:rPr>
         <w:t>, 2339-2342.</w:t>
       </w:r>
-      <w:r>
-        <w:rPr>
-          <w:szCs w:val="22"/>
-        </w:rPr>
-        <w:t xml:space="preserve"> (cited 140 times)</w:t>
-      </w:r>
-    </w:p>
-    <w:p>
-      <w:pPr>
-        <w:pStyle w:val="DataField11pt-Single"/>
-        <w:rPr>
-          <w:rStyle w:val="Strong"/>
-        </w:rPr>
-      </w:pPr>
-    </w:p>
-    <w:p>
-      <w:pPr>
-        <w:pStyle w:val="DataField11pt-Single"/>
-        <w:rPr>
-          <w:rStyle w:val="Strong"/>
-        </w:rPr>
-      </w:pPr>
-      <w:r>
-        <w:rPr>
-          <w:szCs w:val="22"/>
-        </w:rPr>
-        <w:t>Isaacs, L.; Seiler, P.; Diederich, F.  Solubilized Derivatives of C</w:t>
+      <w:proofErr w:type="gramEnd"/>
+      <w:r>
+        <w:rPr>
+          <w:szCs w:val="22"/>
+        </w:rPr>
+        <w:t xml:space="preserve"> (</w:t>
+      </w:r>
+      <w:proofErr w:type="gramStart"/>
+      <w:r>
+        <w:rPr>
+          <w:szCs w:val="22"/>
+        </w:rPr>
+        <w:t>cited</w:t>
+      </w:r>
+      <w:proofErr w:type="gramEnd"/>
+      <w:r>
+        <w:rPr>
+          <w:szCs w:val="22"/>
+        </w:rPr>
+        <w:t xml:space="preserve"> 140 times)</w:t>
+      </w:r>
+    </w:p>
+    <w:p>
+      <w:pPr>
+        <w:pStyle w:val="DataField11pt-Single"/>
+        <w:rPr>
+          <w:rStyle w:val="Strong"/>
+        </w:rPr>
+      </w:pPr>
+    </w:p>
+    <w:p>
+      <w:pPr>
+        <w:pStyle w:val="DataField11pt-Single"/>
+        <w:rPr>
+          <w:rStyle w:val="Strong"/>
+        </w:rPr>
+      </w:pPr>
+      <w:proofErr w:type="gramStart"/>
+      <w:r>
+        <w:rPr>
+          <w:szCs w:val="22"/>
+        </w:rPr>
+        <w:t xml:space="preserve">Isaacs, L.; Seiler, P.; </w:t>
+      </w:r>
+      <w:proofErr w:type="spellStart"/>
+      <w:r>
+        <w:rPr>
+          <w:szCs w:val="22"/>
+        </w:rPr>
+        <w:t>Diederich</w:t>
+      </w:r>
+      <w:proofErr w:type="spellEnd"/>
+      <w:r>
+        <w:rPr>
+          <w:szCs w:val="22"/>
+        </w:rPr>
+        <w:t>, F.</w:t>
+      </w:r>
+      <w:proofErr w:type="gramEnd"/>
+      <w:r>
+        <w:rPr>
+          <w:szCs w:val="22"/>
+        </w:rPr>
+        <w:t xml:space="preserve">  Solubilized Derivatives of C</w:t>
       </w:r>
       <w:r>
         <w:rPr>
@@ -2640,14 +4480,38 @@
         <w:rPr>
           <w:szCs w:val="22"/>
         </w:rPr>
-        <w:t>:  The First Members of a New Class of Carbon Allotropes C</w:t>
+        <w:t xml:space="preserve">:  The First Members of a New Class of Carbon Allotropes </w:t>
+      </w:r>
+      <w:proofErr w:type="spellStart"/>
+      <w:proofErr w:type="gramStart"/>
+      <w:r>
+        <w:rPr>
+          <w:szCs w:val="22"/>
+        </w:rPr>
+        <w:t>C</w:t>
       </w:r>
       <w:r>
         <w:rPr>
           <w:szCs w:val="22"/>
           <w:vertAlign w:val="subscript"/>
         </w:rPr>
-        <w:t>n(60 + 5)</w:t>
+        <w:t>n</w:t>
+      </w:r>
+      <w:proofErr w:type="spellEnd"/>
+      <w:r>
+        <w:rPr>
+          <w:szCs w:val="22"/>
+          <w:vertAlign w:val="subscript"/>
+        </w:rPr>
+        <w:t>(</w:t>
+      </w:r>
+      <w:proofErr w:type="gramEnd"/>
+      <w:r>
+        <w:rPr>
+          <w:szCs w:val="22"/>
+          <w:vertAlign w:val="subscript"/>
+        </w:rPr>
+        <w:t>60 + 5)</w:t>
       </w:r>
       <w:r>
         <w:rPr>
@@ -2655,12 +4519,21 @@
         </w:rPr>
         <w:t xml:space="preserve">.  </w:t>
       </w:r>
+      <w:proofErr w:type="spellStart"/>
       <w:r>
         <w:rPr>
           <w:i/>
           <w:szCs w:val="22"/>
         </w:rPr>
-        <w:t>Angew. Chem. Int. Ed. Engl.</w:t>
+        <w:t>Angew</w:t>
+      </w:r>
+      <w:proofErr w:type="spellEnd"/>
+      <w:r>
+        <w:rPr>
+          <w:i/>
+          <w:szCs w:val="22"/>
+        </w:rPr>
+        <w:t>. Chem. Int. Ed. Engl.</w:t>
       </w:r>
       <w:r>
         <w:rPr>
@@ -2668,6 +4541,7 @@
         </w:rPr>
         <w:t xml:space="preserve"> </w:t>
       </w:r>
+      <w:proofErr w:type="gramStart"/>
       <w:r>
         <w:rPr>
           <w:b/>
@@ -2694,33 +4568,62 @@
         </w:rPr>
         <w:t>, 1466-1469.</w:t>
       </w:r>
-      <w:r>
-        <w:rPr>
-          <w:szCs w:val="22"/>
-        </w:rPr>
-        <w:t xml:space="preserve"> (cited 76 times)</w:t>
-      </w:r>
-    </w:p>
-    <w:p>
-      <w:pPr>
-        <w:pStyle w:val="DataField11pt-Single"/>
-        <w:rPr>
-          <w:rStyle w:val="Strong"/>
-        </w:rPr>
-      </w:pPr>
-    </w:p>
-    <w:p>
-      <w:pPr>
-        <w:pStyle w:val="DataField11pt-Single"/>
-        <w:rPr>
-          <w:rStyle w:val="Strong"/>
-        </w:rPr>
-      </w:pPr>
-      <w:r>
-        <w:rPr>
-          <w:rStyle w:val="Strong"/>
-        </w:rPr>
-        <w:t>Complete List of Published Work in MyBibliography:</w:t>
+      <w:proofErr w:type="gramEnd"/>
+      <w:r>
+        <w:rPr>
+          <w:szCs w:val="22"/>
+        </w:rPr>
+        <w:t xml:space="preserve"> (</w:t>
+      </w:r>
+      <w:proofErr w:type="gramStart"/>
+      <w:r>
+        <w:rPr>
+          <w:szCs w:val="22"/>
+        </w:rPr>
+        <w:t>cited</w:t>
+      </w:r>
+      <w:proofErr w:type="gramEnd"/>
+      <w:r>
+        <w:rPr>
+          <w:szCs w:val="22"/>
+        </w:rPr>
+        <w:t xml:space="preserve"> 76 times)</w:t>
+      </w:r>
+    </w:p>
+    <w:p>
+      <w:pPr>
+        <w:pStyle w:val="DataField11pt-Single"/>
+        <w:rPr>
+          <w:rStyle w:val="Strong"/>
+        </w:rPr>
+      </w:pPr>
+    </w:p>
+    <w:p>
+      <w:pPr>
+        <w:pStyle w:val="DataField11pt-Single"/>
+        <w:rPr>
+          <w:rStyle w:val="Strong"/>
+        </w:rPr>
+      </w:pPr>
+      <w:r>
+        <w:rPr>
+          <w:rStyle w:val="Strong"/>
+        </w:rPr>
+        <w:t xml:space="preserve">Complete List of Published Work in </w:t>
+      </w:r>
+      <w:proofErr w:type="spellStart"/>
+      <w:r>
+        <w:rPr>
+          <w:rStyle w:val="Strong"/>
+        </w:rPr>
+        <w:t>MyBibliography</w:t>
+      </w:r>
+      <w:proofErr w:type="spellEnd"/>
+      <w:r>
+        <w:rPr>
+          <w:rStyle w:val="Strong"/>
+        </w:rPr>
+        <w:t>:</w:t>
       </w:r>
     </w:p>
     <w:p>
@@ -2863,21 +4766,66 @@
         <w:pStyle w:val="DataField11pt-Single"/>
       </w:pPr>
       <w:r>
-        <w:t>“Synthesis and Application of Cucurbituril Type Receptors”</w:t>
-      </w:r>
-    </w:p>
-    <w:p>
-      <w:pPr>
-        <w:pStyle w:val="DataField11pt-Single"/>
-      </w:pPr>
-      <w:r>
-        <w:t>This project explores the preparation of cucurbituril</w:t>
-      </w:r>
+        <w:t xml:space="preserve">“Synthesis and Application of </w:t>
+      </w:r>
+      <w:proofErr w:type="spellStart"/>
+      <w:r>
+        <w:t>Cucurbituril</w:t>
+      </w:r>
+      <w:proofErr w:type="spellEnd"/>
+      <w:r>
+        <w:t xml:space="preserve"> Type Receptors”</w:t>
+      </w:r>
+    </w:p>
+    <w:p>
+      <w:pPr>
+        <w:pStyle w:val="DataField11pt-Single"/>
+      </w:pPr>
+      <w:r>
+        <w:t xml:space="preserve">This project explores the preparation of </w:t>
+      </w:r>
+      <w:proofErr w:type="spellStart"/>
+      <w:r>
+        <w:t>cucurbituril</w:t>
+      </w:r>
+      <w:proofErr w:type="spellEnd"/>
       <w:r>
         <w:t>-type receptors</w:t>
       </w:r>
       <w:r>
-        <w:t xml:space="preserve"> and explotation of their molecular recognition properties including ultratight host-guest binding, peptide and protein recognition, and the use of immobilized cucurbituril type receptors in bioanalytical assays. </w:t>
+        <w:t xml:space="preserve"> and </w:t>
+      </w:r>
+      <w:proofErr w:type="spellStart"/>
+      <w:r>
+        <w:t>explotation</w:t>
+      </w:r>
+      <w:proofErr w:type="spellEnd"/>
+      <w:r>
+        <w:t xml:space="preserve"> of their molecular recognition properties including </w:t>
+      </w:r>
+      <w:proofErr w:type="spellStart"/>
+      <w:r>
+        <w:t>ultratight</w:t>
+      </w:r>
+      <w:proofErr w:type="spellEnd"/>
+      <w:r>
+        <w:t xml:space="preserve"> host-guest binding, peptide and protein recognition, and the use of immobilized </w:t>
+      </w:r>
+      <w:proofErr w:type="spellStart"/>
+      <w:r>
+        <w:t>cucurbituril</w:t>
+      </w:r>
+      <w:proofErr w:type="spellEnd"/>
+      <w:r>
+        <w:t xml:space="preserve"> type receptors in </w:t>
+      </w:r>
+      <w:proofErr w:type="spellStart"/>
+      <w:r>
+        <w:t>bioanalytical</w:t>
+      </w:r>
+      <w:proofErr w:type="spellEnd"/>
+      <w:r>
+        <w:t xml:space="preserve"> assays. </w:t>
       </w:r>
     </w:p>
     <w:p>
@@ -2964,7 +4912,31 @@
         <w:pStyle w:val="DataField11pt-Single"/>
       </w:pPr>
       <w:r>
-        <w:t>“Acyclic Cucurbit[n]uril Molecular Containers for Drug Solubilization and Delivery”</w:t>
+        <w:t xml:space="preserve">“Acyclic </w:t>
+      </w:r>
+      <w:proofErr w:type="gramStart"/>
+      <w:r>
+        <w:t>Cucurbit[</w:t>
+      </w:r>
+      <w:proofErr w:type="gramEnd"/>
+      <w:r>
+        <w:t>n]</w:t>
+      </w:r>
+      <w:proofErr w:type="spellStart"/>
+      <w:r>
+        <w:t>uril</w:t>
+      </w:r>
+      <w:proofErr w:type="spellEnd"/>
+      <w:r>
+        <w:t xml:space="preserve"> Molecular Containers for Drug </w:t>
+      </w:r>
+      <w:proofErr w:type="spellStart"/>
+      <w:r>
+        <w:t>Solubilization</w:t>
+      </w:r>
+      <w:proofErr w:type="spellEnd"/>
+      <w:r>
+        <w:t xml:space="preserve"> and Delivery”</w:t>
       </w:r>
     </w:p>
     <w:p>
@@ -2980,7 +4952,15 @@
         <w:t xml:space="preserve">Role: </w:t>
       </w:r>
       <w:r>
-        <w:t>Isaacs (PI), Briken (co-PI)</w:t>
+        <w:t xml:space="preserve">Isaacs (PI), </w:t>
+      </w:r>
+      <w:proofErr w:type="spellStart"/>
+      <w:r>
+        <w:t>Briken</w:t>
+      </w:r>
+      <w:proofErr w:type="spellEnd"/>
+      <w:r>
+        <w:t xml:space="preserve"> (co-PI)</w:t>
       </w:r>
       <w:r>
         <w:t xml:space="preserve">.  Dr. Isaacs is responsible for </w:t>
@@ -2989,10 +4969,26 @@
         <w:t xml:space="preserve">overseeing </w:t>
       </w:r>
       <w:r>
-        <w:t>the design of new acyclic CB[n]-type receptors and investigation of the</w:t>
-      </w:r>
-      <w:r>
-        <w:t>ir solubilization ability toward insoluble drugs as well as the administrative reporting and dissemination of the results in the literature.</w:t>
+        <w:t xml:space="preserve">the design of new acyclic </w:t>
+      </w:r>
+      <w:proofErr w:type="gramStart"/>
+      <w:r>
+        <w:t>CB[</w:t>
+      </w:r>
+      <w:proofErr w:type="gramEnd"/>
+      <w:r>
+        <w:t>n]-type receptors and investigation of the</w:t>
+      </w:r>
+      <w:r>
+        <w:t xml:space="preserve">ir </w:t>
+      </w:r>
+      <w:proofErr w:type="spellStart"/>
+      <w:r>
+        <w:t>solubilization</w:t>
+      </w:r>
+      <w:proofErr w:type="spellEnd"/>
+      <w:r>
+        <w:t xml:space="preserve"> ability toward insoluble drugs as well as the administrative reporting and dissemination of the results in the literature.</w:t>
       </w:r>
     </w:p>
     <w:p>
@@ -3087,12 +5083,21 @@
         <w:pStyle w:val="DataField11pt-Single"/>
       </w:pPr>
       <w:r>
-        <w:t xml:space="preserve">Role: PI, Jeffery Davis and Herman Sintim </w:t>
+        <w:t xml:space="preserve">Role: PI, Jeffery Davis and Herman </w:t>
+      </w:r>
+      <w:proofErr w:type="spellStart"/>
+      <w:r>
+        <w:t>Sintim</w:t>
+      </w:r>
+      <w:proofErr w:type="spellEnd"/>
+      <w:r>
+        <w:t xml:space="preserve"> </w:t>
       </w:r>
       <w:r>
         <w:t>(Co-PIs).</w:t>
       </w:r>
     </w:p>
+    <w:bookmarkEnd w:id="0"/>
     <w:sectPr>
       <w:headerReference w:type="default" r:id="rId12"/>
       <w:type w:val="continuous"/>

</xml_diff>

<commit_message>
Add other revised supporting docs
</commit_message>
<xml_diff>
--- a/biosketches/draft/Biosketch_Isaacs.docx
+++ b/biosketches/draft/Biosketch_Isaacs.docx
@@ -6,7 +6,6 @@
       <w:pPr>
         <w:pStyle w:val="OMBInfo"/>
       </w:pPr>
-      <w:bookmarkStart w:id="0" w:name="_GoBack"/>
       <w:r>
         <w:t>OMB No. 0925-0001</w:t>
       </w:r>
@@ -1115,31 +1114,7 @@
         <w:t>diverse biomedical applications.</w:t>
       </w:r>
       <w:r>
-        <w:t xml:space="preserve">  Over the past </w:t>
-      </w:r>
-      <w:r>
-        <w:t xml:space="preserve">five </w:t>
-      </w:r>
-      <w:r>
-        <w:t xml:space="preserve">years, the Isaacs group has </w:t>
-      </w:r>
-      <w:r>
-        <w:t>provided blind challenge data</w:t>
-      </w:r>
-      <w:r>
-        <w:t xml:space="preserve"> for</w:t>
-      </w:r>
-      <w:r>
-        <w:t xml:space="preserve"> </w:t>
-      </w:r>
-      <w:r>
-        <w:t>SAMPL3, SAMPL4</w:t>
-      </w:r>
-      <w:r>
-        <w:t>,</w:t>
-      </w:r>
-      <w:r>
-        <w:t xml:space="preserve"> and SAMPL5 by synthesizing </w:t>
+        <w:t xml:space="preserve">  Over the past 5 years, the Isaacs group has participated in SAMPL3, SAMPL 4 and SAMPL5 by synthesizing </w:t>
       </w:r>
       <w:r>
         <w:t xml:space="preserve">cyclic and acyclic </w:t>
@@ -1150,28 +1125,18 @@
       </w:r>
       <w:proofErr w:type="gramEnd"/>
       <w:r>
-        <w:t xml:space="preserve">n]-type receptors and measuring their binding properties toward appropriate guest molecules.  </w:t>
-      </w:r>
-      <w:r>
-        <w:t xml:space="preserve">We have found the SAMPL challenges to be </w:t>
-      </w:r>
-      <w:r>
-        <w:t xml:space="preserve">scientifically </w:t>
-      </w:r>
-      <w:r>
-        <w:t>stimulating</w:t>
-      </w:r>
-      <w:r>
-        <w:t xml:space="preserve">, </w:t>
-      </w:r>
-      <w:r>
-        <w:t xml:space="preserve">and our participation has led our work in </w:t>
-      </w:r>
-      <w:r>
-        <w:t xml:space="preserve">new </w:t>
-      </w:r>
-      <w:r>
-        <w:t xml:space="preserve">directions.  </w:t>
+        <w:t xml:space="preserve">n]-type receptors and measuring their binding properties toward appropriate guest molecules to be used as “blinded data sets” in the SAMPL challenges.  </w:t>
+      </w:r>
+      <w:r>
+        <w:t xml:space="preserve">We have found the SAMPL challenges to be very stimulating scientifically and our participation has </w:t>
+      </w:r>
+      <w:proofErr w:type="gramStart"/>
+      <w:r>
+        <w:t>lead</w:t>
+      </w:r>
+      <w:proofErr w:type="gramEnd"/>
+      <w:r>
+        <w:t xml:space="preserve"> our work in directions.  </w:t>
       </w:r>
       <w:r>
         <w:t>Accordingly,</w:t>
@@ -1239,15 +1204,7 @@
       </w:r>
       <w:r>
         <w:tab/>
-        <w:t xml:space="preserve">Harvard University, NIH postdoctoral fellow (with George M. </w:t>
-      </w:r>
-      <w:proofErr w:type="spellStart"/>
-      <w:r>
-        <w:t>Whitesides</w:t>
-      </w:r>
-      <w:proofErr w:type="spellEnd"/>
-      <w:r>
-        <w:t>)</w:t>
+        <w:t>Harvard University, NIH postdoctoral fellow (with George M. Whitesides)</w:t>
       </w:r>
     </w:p>
     <w:p>
@@ -1432,13 +1389,8 @@
       </w:r>
       <w:r>
         <w:tab/>
-        <w:t xml:space="preserve">Member, International Advisory Board of the International Conference on </w:t>
-      </w:r>
-      <w:proofErr w:type="spellStart"/>
-      <w:r>
-        <w:t>Cucurbiturils</w:t>
-      </w:r>
-      <w:proofErr w:type="spellEnd"/>
+        <w:t>Member, International Advisory Board of the International Conference on Cucurbiturils</w:t>
+      </w:r>
     </w:p>
     <w:p>
       <w:pPr>
@@ -1462,15 +1414,7 @@
       </w:r>
       <w:r>
         <w:tab/>
-        <w:t xml:space="preserve">Member, International Advisory Board of the International Symposium on </w:t>
-      </w:r>
-      <w:proofErr w:type="spellStart"/>
-      <w:r>
-        <w:t>Macrocyclic</w:t>
-      </w:r>
-      <w:proofErr w:type="spellEnd"/>
-      <w:r>
-        <w:t xml:space="preserve"> and Supramolecular Chemistry</w:t>
+        <w:t>Member, International Advisory Board of the International Symposium on Macrocyclic and Supramolecular Chemistry</w:t>
       </w:r>
     </w:p>
     <w:p>
@@ -1491,15 +1435,7 @@
       </w:r>
       <w:r>
         <w:tab/>
-        <w:t xml:space="preserve">Organizer of the International Symposium on </w:t>
-      </w:r>
-      <w:proofErr w:type="spellStart"/>
-      <w:r>
-        <w:t>Macrocyclic</w:t>
-      </w:r>
-      <w:proofErr w:type="spellEnd"/>
-      <w:r>
-        <w:t xml:space="preserve"> and Supramolecular Chemistry</w:t>
+        <w:t>Organizer of the International Symposium on Macrocyclic and Supramolecular Chemistry</w:t>
       </w:r>
     </w:p>
     <w:p>
@@ -1709,14 +1645,7 @@
           <w:rStyle w:val="Strong"/>
           <w:b w:val="0"/>
         </w:rPr>
-        <w:t>acs has published a total of 13</w:t>
-      </w:r>
-      <w:r>
-        <w:rPr>
-          <w:rStyle w:val="Strong"/>
-          <w:b w:val="0"/>
-        </w:rPr>
-        <w:t>4</w:t>
+        <w:t>acs has published a total of 143</w:t>
       </w:r>
       <w:r>
         <w:rPr>
@@ -1746,14 +1675,37 @@
           <w:rStyle w:val="Strong"/>
           <w:b w:val="0"/>
         </w:rPr>
-        <w:t>blications have received over 8000</w:t>
-      </w:r>
-      <w:r>
-        <w:rPr>
-          <w:rStyle w:val="Strong"/>
-          <w:b w:val="0"/>
-        </w:rPr>
-        <w:t xml:space="preserve"> citations in the literature.  Dr. Isaacs has an h-index of 47.</w:t>
+        <w:t>blications have received over 9</w:t>
+      </w:r>
+      <w:r>
+        <w:rPr>
+          <w:rStyle w:val="Strong"/>
+          <w:b w:val="0"/>
+        </w:rPr>
+        <w:t>000</w:t>
+      </w:r>
+      <w:r>
+        <w:rPr>
+          <w:rStyle w:val="Strong"/>
+          <w:b w:val="0"/>
+        </w:rPr>
+        <w:t xml:space="preserve"> citations in the literature. </w:t>
+      </w:r>
+      <w:r>
+        <w:rPr>
+          <w:rStyle w:val="Strong"/>
+          <w:b w:val="0"/>
+        </w:rPr>
+        <w:t xml:space="preserve"> Dr. Isaacs has an h-index of 49</w:t>
+      </w:r>
+      <w:bookmarkStart w:id="0" w:name="_GoBack"/>
+      <w:bookmarkEnd w:id="0"/>
+      <w:r>
+        <w:rPr>
+          <w:rStyle w:val="Strong"/>
+          <w:b w:val="0"/>
+        </w:rPr>
+        <w:t>.</w:t>
       </w:r>
     </w:p>
     <w:p>
@@ -2084,29 +2036,187 @@
         </w:rPr>
         <w:t xml:space="preserve"> Family.  </w:t>
       </w:r>
-      <w:proofErr w:type="spellStart"/>
       <w:r>
         <w:rPr>
           <w:i/>
           <w:szCs w:val="22"/>
         </w:rPr>
-        <w:t>Angew</w:t>
-      </w:r>
-      <w:proofErr w:type="spellEnd"/>
+        <w:t xml:space="preserve">Angew. </w:t>
+      </w:r>
+      <w:proofErr w:type="gramStart"/>
       <w:r>
         <w:rPr>
           <w:i/>
           <w:szCs w:val="22"/>
         </w:rPr>
-        <w:t xml:space="preserve">. </w:t>
+        <w:t>Chem. Int. Ed.</w:t>
+      </w:r>
+      <w:r>
+        <w:rPr>
+          <w:szCs w:val="22"/>
+        </w:rPr>
+        <w:t xml:space="preserve"> </w:t>
+      </w:r>
+      <w:r>
+        <w:rPr>
+          <w:b/>
+          <w:szCs w:val="22"/>
+        </w:rPr>
+        <w:t>2005</w:t>
+      </w:r>
+      <w:r>
+        <w:rPr>
+          <w:szCs w:val="22"/>
+        </w:rPr>
+        <w:t xml:space="preserve">, </w:t>
+      </w:r>
+      <w:r>
+        <w:rPr>
+          <w:i/>
+          <w:szCs w:val="22"/>
+        </w:rPr>
+        <w:t>44</w:t>
+      </w:r>
+      <w:r>
+        <w:rPr>
+          <w:szCs w:val="22"/>
+        </w:rPr>
+        <w:t>, 4844-4870.</w:t>
+      </w:r>
+      <w:proofErr w:type="gramEnd"/>
+      <w:r>
+        <w:rPr>
+          <w:szCs w:val="22"/>
+        </w:rPr>
+        <w:t xml:space="preserve">  (</w:t>
       </w:r>
       <w:proofErr w:type="gramStart"/>
       <w:r>
         <w:rPr>
+          <w:szCs w:val="22"/>
+        </w:rPr>
+        <w:t>review</w:t>
+      </w:r>
+      <w:proofErr w:type="gramEnd"/>
+      <w:r>
+        <w:rPr>
+          <w:szCs w:val="22"/>
+        </w:rPr>
+        <w:t xml:space="preserve"> article</w:t>
+      </w:r>
+      <w:r>
+        <w:rPr>
+          <w:szCs w:val="22"/>
+        </w:rPr>
+        <w:t>; cited 1158 times)</w:t>
+      </w:r>
+    </w:p>
+    <w:p>
+      <w:pPr>
+        <w:pStyle w:val="DataField11pt-Single"/>
+        <w:rPr>
+          <w:szCs w:val="22"/>
+        </w:rPr>
+      </w:pPr>
+    </w:p>
+    <w:p>
+      <w:pPr>
+        <w:pStyle w:val="DataField11pt-Single"/>
+        <w:rPr>
+          <w:szCs w:val="22"/>
+        </w:rPr>
+      </w:pPr>
+      <w:proofErr w:type="spellStart"/>
+      <w:r>
+        <w:rPr>
+          <w:szCs w:val="22"/>
+        </w:rPr>
+        <w:t>Rekharsky</w:t>
+      </w:r>
+      <w:proofErr w:type="spellEnd"/>
+      <w:r>
+        <w:rPr>
+          <w:szCs w:val="22"/>
+        </w:rPr>
+        <w:t xml:space="preserve">, M. V.; Mori, T.; Yang, C.; </w:t>
+      </w:r>
+      <w:proofErr w:type="spellStart"/>
+      <w:r>
+        <w:rPr>
+          <w:szCs w:val="22"/>
+        </w:rPr>
+        <w:t>Ko</w:t>
+      </w:r>
+      <w:proofErr w:type="spellEnd"/>
+      <w:r>
+        <w:rPr>
+          <w:szCs w:val="22"/>
+        </w:rPr>
+        <w:t xml:space="preserve">, Y. H.; </w:t>
+      </w:r>
+      <w:proofErr w:type="spellStart"/>
+      <w:r>
+        <w:rPr>
+          <w:szCs w:val="22"/>
+        </w:rPr>
+        <w:t>Selvapalam</w:t>
+      </w:r>
+      <w:proofErr w:type="spellEnd"/>
+      <w:r>
+        <w:rPr>
+          <w:szCs w:val="22"/>
+        </w:rPr>
+        <w:t xml:space="preserve">, N.; Kim, H.; </w:t>
+      </w:r>
+      <w:proofErr w:type="spellStart"/>
+      <w:r>
+        <w:rPr>
+          <w:szCs w:val="22"/>
+        </w:rPr>
+        <w:t>Sobransingh</w:t>
+      </w:r>
+      <w:proofErr w:type="spellEnd"/>
+      <w:r>
+        <w:rPr>
+          <w:szCs w:val="22"/>
+        </w:rPr>
+        <w:t xml:space="preserve">, D.; </w:t>
+      </w:r>
+      <w:proofErr w:type="spellStart"/>
+      <w:r>
+        <w:rPr>
+          <w:szCs w:val="22"/>
+        </w:rPr>
+        <w:t>Kaifer</w:t>
+      </w:r>
+      <w:proofErr w:type="spellEnd"/>
+      <w:r>
+        <w:rPr>
+          <w:szCs w:val="22"/>
+        </w:rPr>
+        <w:t xml:space="preserve">, A. E.; Liu, S.; Isaacs, L.; Chen, W.; Gilson, M. K.; Kim, K.; Inoue, Y. A synthetic host-guest system achieves </w:t>
+      </w:r>
+      <w:proofErr w:type="spellStart"/>
+      <w:r>
+        <w:rPr>
+          <w:szCs w:val="22"/>
+        </w:rPr>
+        <w:t>avidin</w:t>
+      </w:r>
+      <w:proofErr w:type="spellEnd"/>
+      <w:r>
+        <w:rPr>
+          <w:szCs w:val="22"/>
+        </w:rPr>
+        <w:t xml:space="preserve">-biotin affinity by overcoming enthalpy-entropy compensation. </w:t>
+      </w:r>
+      <w:proofErr w:type="gramStart"/>
+      <w:r>
+        <w:rPr>
           <w:i/>
           <w:szCs w:val="22"/>
         </w:rPr>
-        <w:t>Chem. Int. Ed.</w:t>
+        <w:t>Proc. Natl. Acad. Sci.</w:t>
       </w:r>
       <w:r>
         <w:rPr>
@@ -2119,7 +2229,7 @@
           <w:b/>
           <w:szCs w:val="22"/>
         </w:rPr>
-        <w:t>2005</w:t>
+        <w:t>2007</w:t>
       </w:r>
       <w:r>
         <w:rPr>
@@ -2132,13 +2242,13 @@
           <w:i/>
           <w:szCs w:val="22"/>
         </w:rPr>
-        <w:t>44</w:t>
-      </w:r>
-      <w:r>
-        <w:rPr>
-          <w:szCs w:val="22"/>
-        </w:rPr>
-        <w:t>, 4844-4870.</w:t>
+        <w:t>104</w:t>
+      </w:r>
+      <w:r>
+        <w:rPr>
+          <w:szCs w:val="22"/>
+        </w:rPr>
+        <w:t>, 20737-20742.</w:t>
       </w:r>
       <w:proofErr w:type="gramEnd"/>
       <w:r>
@@ -2152,128 +2262,247 @@
         <w:rPr>
           <w:szCs w:val="22"/>
         </w:rPr>
-        <w:t>review</w:t>
+        <w:t>cited</w:t>
       </w:r>
       <w:proofErr w:type="gramEnd"/>
       <w:r>
         <w:rPr>
           <w:szCs w:val="22"/>
         </w:rPr>
-        <w:t xml:space="preserve"> article</w:t>
-      </w:r>
-      <w:r>
-        <w:rPr>
-          <w:szCs w:val="22"/>
-        </w:rPr>
-        <w:t>; cited 1158 times)</w:t>
-      </w:r>
-    </w:p>
-    <w:p>
-      <w:pPr>
-        <w:pStyle w:val="DataField11pt-Single"/>
-        <w:rPr>
-          <w:szCs w:val="22"/>
-        </w:rPr>
-      </w:pPr>
-    </w:p>
-    <w:p>
-      <w:pPr>
-        <w:pStyle w:val="DataField11pt-Single"/>
-        <w:rPr>
-          <w:szCs w:val="22"/>
-        </w:rPr>
-      </w:pPr>
-      <w:proofErr w:type="spellStart"/>
-      <w:r>
-        <w:rPr>
-          <w:szCs w:val="22"/>
-        </w:rPr>
-        <w:t>Rekharsky</w:t>
-      </w:r>
-      <w:proofErr w:type="spellEnd"/>
-      <w:r>
-        <w:rPr>
-          <w:szCs w:val="22"/>
-        </w:rPr>
-        <w:t xml:space="preserve">, M. V.; Mori, T.; Yang, C.; </w:t>
-      </w:r>
-      <w:proofErr w:type="spellStart"/>
-      <w:r>
-        <w:rPr>
-          <w:szCs w:val="22"/>
-        </w:rPr>
-        <w:t>Ko</w:t>
-      </w:r>
-      <w:proofErr w:type="spellEnd"/>
-      <w:r>
-        <w:rPr>
-          <w:szCs w:val="22"/>
-        </w:rPr>
-        <w:t xml:space="preserve">, Y. H.; </w:t>
-      </w:r>
-      <w:proofErr w:type="spellStart"/>
-      <w:r>
-        <w:rPr>
-          <w:szCs w:val="22"/>
-        </w:rPr>
-        <w:t>Selvapalam</w:t>
-      </w:r>
-      <w:proofErr w:type="spellEnd"/>
-      <w:r>
-        <w:rPr>
-          <w:szCs w:val="22"/>
-        </w:rPr>
-        <w:t xml:space="preserve">, N.; Kim, H.; </w:t>
-      </w:r>
-      <w:proofErr w:type="spellStart"/>
-      <w:r>
-        <w:rPr>
-          <w:szCs w:val="22"/>
-        </w:rPr>
-        <w:t>Sobransingh</w:t>
-      </w:r>
-      <w:proofErr w:type="spellEnd"/>
-      <w:r>
-        <w:rPr>
-          <w:szCs w:val="22"/>
-        </w:rPr>
-        <w:t xml:space="preserve">, D.; </w:t>
-      </w:r>
-      <w:proofErr w:type="spellStart"/>
-      <w:r>
-        <w:rPr>
-          <w:szCs w:val="22"/>
-        </w:rPr>
-        <w:t>Kaifer</w:t>
-      </w:r>
-      <w:proofErr w:type="spellEnd"/>
-      <w:r>
-        <w:rPr>
-          <w:szCs w:val="22"/>
-        </w:rPr>
-        <w:t xml:space="preserve">, A. E.; Liu, S.; Isaacs, L.; Chen, W.; Gilson, M. K.; Kim, K.; Inoue, Y. A synthetic host-guest system achieves </w:t>
-      </w:r>
-      <w:proofErr w:type="spellStart"/>
-      <w:r>
-        <w:rPr>
-          <w:szCs w:val="22"/>
-        </w:rPr>
-        <w:t>avidin</w:t>
-      </w:r>
-      <w:proofErr w:type="spellEnd"/>
-      <w:r>
-        <w:rPr>
-          <w:szCs w:val="22"/>
-        </w:rPr>
-        <w:t xml:space="preserve">-biotin affinity by overcoming enthalpy-entropy compensation. </w:t>
+        <w:t xml:space="preserve"> 248 times)</w:t>
+      </w:r>
+    </w:p>
+    <w:p>
+      <w:pPr>
+        <w:pStyle w:val="DataField11pt-Single"/>
+        <w:rPr>
+          <w:rStyle w:val="Strong"/>
+          <w:b w:val="0"/>
+        </w:rPr>
+      </w:pPr>
+    </w:p>
+    <w:p>
+      <w:pPr>
+        <w:pStyle w:val="DataField11pt-Single"/>
+        <w:rPr>
+          <w:rStyle w:val="Strong"/>
+          <w:b w:val="0"/>
+        </w:rPr>
+      </w:pPr>
+      <w:r>
+        <w:rPr>
+          <w:szCs w:val="22"/>
+        </w:rPr>
+        <w:t>Huang, W</w:t>
       </w:r>
       <w:proofErr w:type="gramStart"/>
       <w:r>
         <w:rPr>
+          <w:szCs w:val="22"/>
+        </w:rPr>
+        <w:t>.-</w:t>
+      </w:r>
+      <w:proofErr w:type="gramEnd"/>
+      <w:r>
+        <w:rPr>
+          <w:szCs w:val="22"/>
+        </w:rPr>
+        <w:t xml:space="preserve">H.; </w:t>
+      </w:r>
+      <w:proofErr w:type="spellStart"/>
+      <w:r>
+        <w:rPr>
+          <w:szCs w:val="22"/>
+        </w:rPr>
+        <w:t>Zavalij</w:t>
+      </w:r>
+      <w:proofErr w:type="spellEnd"/>
+      <w:r>
+        <w:rPr>
+          <w:szCs w:val="22"/>
+        </w:rPr>
+        <w:t>, P. Y.; Isaacs, L. Cucurbit[n]</w:t>
+      </w:r>
+      <w:proofErr w:type="spellStart"/>
+      <w:r>
+        <w:rPr>
+          <w:szCs w:val="22"/>
+        </w:rPr>
+        <w:t>uril</w:t>
+      </w:r>
+      <w:proofErr w:type="spellEnd"/>
+      <w:r>
+        <w:rPr>
+          <w:szCs w:val="22"/>
+        </w:rPr>
+        <w:t xml:space="preserve"> Formation Proceeds by Step-Growth </w:t>
+      </w:r>
+      <w:proofErr w:type="spellStart"/>
+      <w:r>
+        <w:rPr>
+          <w:szCs w:val="22"/>
+        </w:rPr>
+        <w:t>Cyclo</w:t>
+      </w:r>
+      <w:proofErr w:type="spellEnd"/>
+      <w:r>
+        <w:rPr>
+          <w:szCs w:val="22"/>
+        </w:rPr>
+        <w:t xml:space="preserve">-Oligomerization.  </w:t>
+      </w:r>
+      <w:proofErr w:type="gramStart"/>
+      <w:r>
+        <w:rPr>
           <w:i/>
           <w:szCs w:val="22"/>
         </w:rPr>
-        <w:t>Proc. Natl. Acad. Sci.</w:t>
+        <w:t xml:space="preserve">J. Am. Chem. Soc. </w:t>
+      </w:r>
+      <w:r>
+        <w:rPr>
+          <w:b/>
+          <w:szCs w:val="22"/>
+        </w:rPr>
+        <w:t>2008</w:t>
+      </w:r>
+      <w:r>
+        <w:rPr>
+          <w:szCs w:val="22"/>
+        </w:rPr>
+        <w:t xml:space="preserve">, </w:t>
+      </w:r>
+      <w:r>
+        <w:rPr>
+          <w:i/>
+          <w:szCs w:val="22"/>
+        </w:rPr>
+        <w:t>130</w:t>
+      </w:r>
+      <w:r>
+        <w:rPr>
+          <w:szCs w:val="22"/>
+        </w:rPr>
+        <w:t>, 8446-8454.</w:t>
+      </w:r>
+      <w:proofErr w:type="gramEnd"/>
+      <w:r>
+        <w:rPr>
+          <w:szCs w:val="22"/>
+        </w:rPr>
+        <w:t xml:space="preserve"> (</w:t>
+      </w:r>
+      <w:proofErr w:type="gramStart"/>
+      <w:r>
+        <w:rPr>
+          <w:szCs w:val="22"/>
+        </w:rPr>
+        <w:t>cited</w:t>
+      </w:r>
+      <w:proofErr w:type="gramEnd"/>
+      <w:r>
+        <w:rPr>
+          <w:szCs w:val="22"/>
+        </w:rPr>
+        <w:t xml:space="preserve"> 53 times)</w:t>
+      </w:r>
+    </w:p>
+    <w:p>
+      <w:pPr>
+        <w:pStyle w:val="DataField11pt-Single"/>
+        <w:rPr>
+          <w:rStyle w:val="Strong"/>
+          <w:b w:val="0"/>
+        </w:rPr>
+      </w:pPr>
+    </w:p>
+    <w:p>
+      <w:pPr>
+        <w:pStyle w:val="DataField11pt-Single"/>
+        <w:rPr>
+          <w:rStyle w:val="Strong"/>
+          <w:b w:val="0"/>
+        </w:rPr>
+      </w:pPr>
+      <w:r>
+        <w:rPr>
+          <w:szCs w:val="22"/>
+        </w:rPr>
+        <w:t xml:space="preserve">Cao, L.; </w:t>
+      </w:r>
+      <w:proofErr w:type="spellStart"/>
+      <w:r>
+        <w:rPr>
+          <w:szCs w:val="22"/>
+        </w:rPr>
+        <w:t>Hettiarachichi</w:t>
+      </w:r>
+      <w:proofErr w:type="spellEnd"/>
+      <w:r>
+        <w:rPr>
+          <w:szCs w:val="22"/>
+        </w:rPr>
+        <w:t xml:space="preserve">, G; </w:t>
+      </w:r>
+      <w:proofErr w:type="spellStart"/>
+      <w:r>
+        <w:rPr>
+          <w:szCs w:val="22"/>
+        </w:rPr>
+        <w:t>Briken</w:t>
+      </w:r>
+      <w:proofErr w:type="spellEnd"/>
+      <w:r>
+        <w:rPr>
+          <w:szCs w:val="22"/>
+        </w:rPr>
+        <w:t xml:space="preserve">, V.; Isaacs, L. </w:t>
+      </w:r>
+      <w:proofErr w:type="gramStart"/>
+      <w:r>
+        <w:rPr>
+          <w:szCs w:val="22"/>
+        </w:rPr>
+        <w:t>Cucurbit[</w:t>
+      </w:r>
+      <w:proofErr w:type="gramEnd"/>
+      <w:r>
+        <w:rPr>
+          <w:szCs w:val="22"/>
+        </w:rPr>
+        <w:t>7]</w:t>
+      </w:r>
+      <w:proofErr w:type="spellStart"/>
+      <w:r>
+        <w:rPr>
+          <w:szCs w:val="22"/>
+        </w:rPr>
+        <w:t>uril</w:t>
+      </w:r>
+      <w:proofErr w:type="spellEnd"/>
+      <w:r>
+        <w:rPr>
+          <w:szCs w:val="22"/>
+        </w:rPr>
+        <w:t xml:space="preserve"> Containers </w:t>
+      </w:r>
+      <w:r>
+        <w:rPr>
+          <w:szCs w:val="22"/>
+        </w:rPr>
+        <w:t xml:space="preserve">for Targeted </w:t>
+      </w:r>
+      <w:r>
+        <w:rPr>
+          <w:szCs w:val="22"/>
+        </w:rPr>
+        <w:t>Deliver</w:t>
+      </w:r>
+      <w:r>
+        <w:rPr>
+          <w:szCs w:val="22"/>
+        </w:rPr>
+        <w:t>y of</w:t>
       </w:r>
       <w:r>
         <w:rPr>
@@ -2281,321 +2510,26 @@
         </w:rPr>
         <w:t xml:space="preserve"> </w:t>
       </w:r>
-      <w:r>
-        <w:rPr>
-          <w:b/>
-          <w:szCs w:val="22"/>
-        </w:rPr>
-        <w:t>2007</w:t>
-      </w:r>
-      <w:r>
-        <w:rPr>
-          <w:szCs w:val="22"/>
-        </w:rPr>
-        <w:t xml:space="preserve">, </w:t>
+      <w:proofErr w:type="spellStart"/>
+      <w:r>
+        <w:rPr>
+          <w:szCs w:val="22"/>
+        </w:rPr>
+        <w:t>Oxaliplatin</w:t>
+      </w:r>
+      <w:proofErr w:type="spellEnd"/>
+      <w:r>
+        <w:rPr>
+          <w:szCs w:val="22"/>
+        </w:rPr>
+        <w:t xml:space="preserve"> to Cancer Cells.  </w:t>
       </w:r>
       <w:r>
         <w:rPr>
           <w:i/>
           <w:szCs w:val="22"/>
         </w:rPr>
-        <w:t>104</w:t>
-      </w:r>
-      <w:r>
-        <w:rPr>
-          <w:szCs w:val="22"/>
-        </w:rPr>
-        <w:t>, 20737-20742.</w:t>
-      </w:r>
-      <w:proofErr w:type="gramEnd"/>
-      <w:r>
-        <w:rPr>
-          <w:szCs w:val="22"/>
-        </w:rPr>
-        <w:t xml:space="preserve">  (</w:t>
-      </w:r>
-      <w:proofErr w:type="gramStart"/>
-      <w:r>
-        <w:rPr>
-          <w:szCs w:val="22"/>
-        </w:rPr>
-        <w:t>cited</w:t>
-      </w:r>
-      <w:proofErr w:type="gramEnd"/>
-      <w:r>
-        <w:rPr>
-          <w:szCs w:val="22"/>
-        </w:rPr>
-        <w:t xml:space="preserve"> 248 times)</w:t>
-      </w:r>
-    </w:p>
-    <w:p>
-      <w:pPr>
-        <w:pStyle w:val="DataField11pt-Single"/>
-        <w:rPr>
-          <w:rStyle w:val="Strong"/>
-          <w:b w:val="0"/>
-        </w:rPr>
-      </w:pPr>
-    </w:p>
-    <w:p>
-      <w:pPr>
-        <w:pStyle w:val="DataField11pt-Single"/>
-        <w:rPr>
-          <w:rStyle w:val="Strong"/>
-          <w:b w:val="0"/>
-        </w:rPr>
-      </w:pPr>
-      <w:r>
-        <w:rPr>
-          <w:szCs w:val="22"/>
-        </w:rPr>
-        <w:t>Huang, W</w:t>
-      </w:r>
-      <w:proofErr w:type="gramStart"/>
-      <w:r>
-        <w:rPr>
-          <w:szCs w:val="22"/>
-        </w:rPr>
-        <w:t>.-</w:t>
-      </w:r>
-      <w:proofErr w:type="gramEnd"/>
-      <w:r>
-        <w:rPr>
-          <w:szCs w:val="22"/>
-        </w:rPr>
-        <w:t xml:space="preserve">H.; </w:t>
-      </w:r>
-      <w:proofErr w:type="spellStart"/>
-      <w:r>
-        <w:rPr>
-          <w:szCs w:val="22"/>
-        </w:rPr>
-        <w:t>Zavalij</w:t>
-      </w:r>
-      <w:proofErr w:type="spellEnd"/>
-      <w:r>
-        <w:rPr>
-          <w:szCs w:val="22"/>
-        </w:rPr>
-        <w:t>, P. Y.; Isaacs, L. Cucurbit[n]</w:t>
-      </w:r>
-      <w:proofErr w:type="spellStart"/>
-      <w:r>
-        <w:rPr>
-          <w:szCs w:val="22"/>
-        </w:rPr>
-        <w:t>uril</w:t>
-      </w:r>
-      <w:proofErr w:type="spellEnd"/>
-      <w:r>
-        <w:rPr>
-          <w:szCs w:val="22"/>
-        </w:rPr>
-        <w:t xml:space="preserve"> Formation Proceeds by Step-Growth </w:t>
-      </w:r>
-      <w:proofErr w:type="spellStart"/>
-      <w:r>
-        <w:rPr>
-          <w:szCs w:val="22"/>
-        </w:rPr>
-        <w:t>Cyclo-Oligomerization</w:t>
-      </w:r>
-      <w:proofErr w:type="spellEnd"/>
-      <w:r>
-        <w:rPr>
-          <w:szCs w:val="22"/>
-        </w:rPr>
-        <w:t xml:space="preserve">.  </w:t>
-      </w:r>
-      <w:proofErr w:type="gramStart"/>
-      <w:r>
-        <w:rPr>
-          <w:i/>
-          <w:szCs w:val="22"/>
-        </w:rPr>
-        <w:t xml:space="preserve">J. Am. Chem. Soc. </w:t>
-      </w:r>
-      <w:r>
-        <w:rPr>
-          <w:b/>
-          <w:szCs w:val="22"/>
-        </w:rPr>
-        <w:t>2008</w:t>
-      </w:r>
-      <w:r>
-        <w:rPr>
-          <w:szCs w:val="22"/>
-        </w:rPr>
-        <w:t xml:space="preserve">, </w:t>
-      </w:r>
-      <w:r>
-        <w:rPr>
-          <w:i/>
-          <w:szCs w:val="22"/>
-        </w:rPr>
-        <w:t>130</w:t>
-      </w:r>
-      <w:r>
-        <w:rPr>
-          <w:szCs w:val="22"/>
-        </w:rPr>
-        <w:t>, 8446-8454.</w:t>
-      </w:r>
-      <w:proofErr w:type="gramEnd"/>
-      <w:r>
-        <w:rPr>
-          <w:szCs w:val="22"/>
-        </w:rPr>
-        <w:t xml:space="preserve"> (</w:t>
-      </w:r>
-      <w:proofErr w:type="gramStart"/>
-      <w:r>
-        <w:rPr>
-          <w:szCs w:val="22"/>
-        </w:rPr>
-        <w:t>cited</w:t>
-      </w:r>
-      <w:proofErr w:type="gramEnd"/>
-      <w:r>
-        <w:rPr>
-          <w:szCs w:val="22"/>
-        </w:rPr>
-        <w:t xml:space="preserve"> 53 times)</w:t>
-      </w:r>
-    </w:p>
-    <w:p>
-      <w:pPr>
-        <w:pStyle w:val="DataField11pt-Single"/>
-        <w:rPr>
-          <w:rStyle w:val="Strong"/>
-          <w:b w:val="0"/>
-        </w:rPr>
-      </w:pPr>
-    </w:p>
-    <w:p>
-      <w:pPr>
-        <w:pStyle w:val="DataField11pt-Single"/>
-        <w:rPr>
-          <w:rStyle w:val="Strong"/>
-          <w:b w:val="0"/>
-        </w:rPr>
-      </w:pPr>
-      <w:r>
-        <w:rPr>
-          <w:szCs w:val="22"/>
-        </w:rPr>
-        <w:t xml:space="preserve">Cao, L.; </w:t>
-      </w:r>
-      <w:proofErr w:type="spellStart"/>
-      <w:r>
-        <w:rPr>
-          <w:szCs w:val="22"/>
-        </w:rPr>
-        <w:t>Hettiarachichi</w:t>
-      </w:r>
-      <w:proofErr w:type="spellEnd"/>
-      <w:r>
-        <w:rPr>
-          <w:szCs w:val="22"/>
-        </w:rPr>
-        <w:t xml:space="preserve">, G; </w:t>
-      </w:r>
-      <w:proofErr w:type="spellStart"/>
-      <w:r>
-        <w:rPr>
-          <w:szCs w:val="22"/>
-        </w:rPr>
-        <w:t>Briken</w:t>
-      </w:r>
-      <w:proofErr w:type="spellEnd"/>
-      <w:r>
-        <w:rPr>
-          <w:szCs w:val="22"/>
-        </w:rPr>
-        <w:t xml:space="preserve">, V.; Isaacs, L. </w:t>
-      </w:r>
-      <w:proofErr w:type="gramStart"/>
-      <w:r>
-        <w:rPr>
-          <w:szCs w:val="22"/>
-        </w:rPr>
-        <w:t>Cucurbit[</w:t>
-      </w:r>
-      <w:proofErr w:type="gramEnd"/>
-      <w:r>
-        <w:rPr>
-          <w:szCs w:val="22"/>
-        </w:rPr>
-        <w:t>7]</w:t>
-      </w:r>
-      <w:proofErr w:type="spellStart"/>
-      <w:r>
-        <w:rPr>
-          <w:szCs w:val="22"/>
-        </w:rPr>
-        <w:t>uril</w:t>
-      </w:r>
-      <w:proofErr w:type="spellEnd"/>
-      <w:r>
-        <w:rPr>
-          <w:szCs w:val="22"/>
-        </w:rPr>
-        <w:t xml:space="preserve"> Containers </w:t>
-      </w:r>
-      <w:r>
-        <w:rPr>
-          <w:szCs w:val="22"/>
-        </w:rPr>
-        <w:t xml:space="preserve">for Targeted </w:t>
-      </w:r>
-      <w:r>
-        <w:rPr>
-          <w:szCs w:val="22"/>
-        </w:rPr>
-        <w:t>Deliver</w:t>
-      </w:r>
-      <w:r>
-        <w:rPr>
-          <w:szCs w:val="22"/>
-        </w:rPr>
-        <w:t>y of</w:t>
-      </w:r>
-      <w:r>
-        <w:rPr>
-          <w:szCs w:val="22"/>
-        </w:rPr>
-        <w:t xml:space="preserve"> </w:t>
-      </w:r>
-      <w:proofErr w:type="spellStart"/>
-      <w:r>
-        <w:rPr>
-          <w:szCs w:val="22"/>
-        </w:rPr>
-        <w:t>Oxaliplatin</w:t>
-      </w:r>
-      <w:proofErr w:type="spellEnd"/>
-      <w:r>
-        <w:rPr>
-          <w:szCs w:val="22"/>
-        </w:rPr>
-        <w:t xml:space="preserve"> to Cancer Cells.  </w:t>
-      </w:r>
-      <w:proofErr w:type="spellStart"/>
-      <w:r>
-        <w:rPr>
-          <w:i/>
-          <w:szCs w:val="22"/>
-        </w:rPr>
-        <w:t>Angew</w:t>
-      </w:r>
-      <w:proofErr w:type="spellEnd"/>
-      <w:r>
-        <w:rPr>
-          <w:i/>
-          <w:szCs w:val="22"/>
-        </w:rPr>
-        <w:t xml:space="preserve">. </w:t>
+        <w:t xml:space="preserve">Angew. </w:t>
       </w:r>
       <w:proofErr w:type="gramStart"/>
       <w:r>
@@ -3097,21 +3031,12 @@
         </w:rPr>
         <w:t xml:space="preserve"> Type Molecular Containers Bind Neuromuscular Blocking Agents in Vitro and Reverse Neuromuscular Block In Vivo. </w:t>
       </w:r>
-      <w:proofErr w:type="spellStart"/>
       <w:r>
         <w:rPr>
           <w:i/>
           <w:szCs w:val="22"/>
         </w:rPr>
-        <w:t>Angew</w:t>
-      </w:r>
-      <w:proofErr w:type="spellEnd"/>
-      <w:r>
-        <w:rPr>
-          <w:i/>
-          <w:szCs w:val="22"/>
-        </w:rPr>
-        <w:t xml:space="preserve">. </w:t>
+        <w:t xml:space="preserve">Angew. </w:t>
       </w:r>
       <w:proofErr w:type="gramStart"/>
       <w:r>
@@ -4342,198 +4267,180 @@
         </w:rPr>
         <w:t xml:space="preserve"> Formation.  </w:t>
       </w:r>
-      <w:proofErr w:type="spellStart"/>
       <w:r>
         <w:rPr>
           <w:i/>
           <w:szCs w:val="22"/>
         </w:rPr>
-        <w:t>Angew</w:t>
-      </w:r>
-      <w:proofErr w:type="spellEnd"/>
+        <w:t>Angew. Chem. Int. Ed. Engl.</w:t>
+      </w:r>
+      <w:r>
+        <w:rPr>
+          <w:szCs w:val="22"/>
+        </w:rPr>
+        <w:t xml:space="preserve"> </w:t>
+      </w:r>
+      <w:proofErr w:type="gramStart"/>
+      <w:r>
+        <w:rPr>
+          <w:b/>
+          <w:szCs w:val="22"/>
+        </w:rPr>
+        <w:t>1994</w:t>
+      </w:r>
+      <w:r>
+        <w:rPr>
+          <w:szCs w:val="22"/>
+        </w:rPr>
+        <w:t xml:space="preserve">, </w:t>
+      </w:r>
       <w:r>
         <w:rPr>
           <w:i/>
           <w:szCs w:val="22"/>
         </w:rPr>
-        <w:t>. Chem. Int. Ed. Engl.</w:t>
-      </w:r>
-      <w:r>
-        <w:rPr>
-          <w:szCs w:val="22"/>
-        </w:rPr>
-        <w:t xml:space="preserve"> </w:t>
+        <w:t>33</w:t>
+      </w:r>
+      <w:r>
+        <w:rPr>
+          <w:szCs w:val="22"/>
+        </w:rPr>
+        <w:t>, 2339-2342.</w:t>
+      </w:r>
+      <w:proofErr w:type="gramEnd"/>
+      <w:r>
+        <w:rPr>
+          <w:szCs w:val="22"/>
+        </w:rPr>
+        <w:t xml:space="preserve"> (</w:t>
       </w:r>
       <w:proofErr w:type="gramStart"/>
       <w:r>
         <w:rPr>
-          <w:b/>
-          <w:szCs w:val="22"/>
-        </w:rPr>
-        <w:t>1994</w:t>
-      </w:r>
-      <w:r>
-        <w:rPr>
-          <w:szCs w:val="22"/>
-        </w:rPr>
-        <w:t xml:space="preserve">, </w:t>
+          <w:szCs w:val="22"/>
+        </w:rPr>
+        <w:t>cited</w:t>
+      </w:r>
+      <w:proofErr w:type="gramEnd"/>
+      <w:r>
+        <w:rPr>
+          <w:szCs w:val="22"/>
+        </w:rPr>
+        <w:t xml:space="preserve"> 140 times)</w:t>
+      </w:r>
+    </w:p>
+    <w:p>
+      <w:pPr>
+        <w:pStyle w:val="DataField11pt-Single"/>
+        <w:rPr>
+          <w:rStyle w:val="Strong"/>
+        </w:rPr>
+      </w:pPr>
+    </w:p>
+    <w:p>
+      <w:pPr>
+        <w:pStyle w:val="DataField11pt-Single"/>
+        <w:rPr>
+          <w:rStyle w:val="Strong"/>
+        </w:rPr>
+      </w:pPr>
+      <w:proofErr w:type="gramStart"/>
+      <w:r>
+        <w:rPr>
+          <w:szCs w:val="22"/>
+        </w:rPr>
+        <w:t xml:space="preserve">Isaacs, L.; Seiler, P.; </w:t>
+      </w:r>
+      <w:proofErr w:type="spellStart"/>
+      <w:r>
+        <w:rPr>
+          <w:szCs w:val="22"/>
+        </w:rPr>
+        <w:t>Diederich</w:t>
+      </w:r>
+      <w:proofErr w:type="spellEnd"/>
+      <w:r>
+        <w:rPr>
+          <w:szCs w:val="22"/>
+        </w:rPr>
+        <w:t>, F.</w:t>
+      </w:r>
+      <w:proofErr w:type="gramEnd"/>
+      <w:r>
+        <w:rPr>
+          <w:szCs w:val="22"/>
+        </w:rPr>
+        <w:t xml:space="preserve">  Solubilized Derivatives of C</w:t>
+      </w:r>
+      <w:r>
+        <w:rPr>
+          <w:szCs w:val="22"/>
+          <w:vertAlign w:val="subscript"/>
+        </w:rPr>
+        <w:t>195</w:t>
+      </w:r>
+      <w:r>
+        <w:rPr>
+          <w:szCs w:val="22"/>
+        </w:rPr>
+        <w:t xml:space="preserve"> and C</w:t>
+      </w:r>
+      <w:r>
+        <w:rPr>
+          <w:szCs w:val="22"/>
+          <w:vertAlign w:val="subscript"/>
+        </w:rPr>
+        <w:t>260</w:t>
+      </w:r>
+      <w:r>
+        <w:rPr>
+          <w:szCs w:val="22"/>
+        </w:rPr>
+        <w:t xml:space="preserve">:  The First Members of a New Class of Carbon Allotropes </w:t>
+      </w:r>
+      <w:proofErr w:type="spellStart"/>
+      <w:proofErr w:type="gramStart"/>
+      <w:r>
+        <w:rPr>
+          <w:szCs w:val="22"/>
+        </w:rPr>
+        <w:t>C</w:t>
+      </w:r>
+      <w:r>
+        <w:rPr>
+          <w:szCs w:val="22"/>
+          <w:vertAlign w:val="subscript"/>
+        </w:rPr>
+        <w:t>n</w:t>
+      </w:r>
+      <w:proofErr w:type="spellEnd"/>
+      <w:r>
+        <w:rPr>
+          <w:szCs w:val="22"/>
+          <w:vertAlign w:val="subscript"/>
+        </w:rPr>
+        <w:t>(</w:t>
+      </w:r>
+      <w:proofErr w:type="gramEnd"/>
+      <w:r>
+        <w:rPr>
+          <w:szCs w:val="22"/>
+          <w:vertAlign w:val="subscript"/>
+        </w:rPr>
+        <w:t>60 + 5)</w:t>
+      </w:r>
+      <w:r>
+        <w:rPr>
+          <w:szCs w:val="22"/>
+        </w:rPr>
+        <w:t xml:space="preserve">.  </w:t>
       </w:r>
       <w:r>
         <w:rPr>
           <w:i/>
           <w:szCs w:val="22"/>
         </w:rPr>
-        <w:t>33</w:t>
-      </w:r>
-      <w:r>
-        <w:rPr>
-          <w:szCs w:val="22"/>
-        </w:rPr>
-        <w:t>, 2339-2342.</w:t>
-      </w:r>
-      <w:proofErr w:type="gramEnd"/>
-      <w:r>
-        <w:rPr>
-          <w:szCs w:val="22"/>
-        </w:rPr>
-        <w:t xml:space="preserve"> (</w:t>
-      </w:r>
-      <w:proofErr w:type="gramStart"/>
-      <w:r>
-        <w:rPr>
-          <w:szCs w:val="22"/>
-        </w:rPr>
-        <w:t>cited</w:t>
-      </w:r>
-      <w:proofErr w:type="gramEnd"/>
-      <w:r>
-        <w:rPr>
-          <w:szCs w:val="22"/>
-        </w:rPr>
-        <w:t xml:space="preserve"> 140 times)</w:t>
-      </w:r>
-    </w:p>
-    <w:p>
-      <w:pPr>
-        <w:pStyle w:val="DataField11pt-Single"/>
-        <w:rPr>
-          <w:rStyle w:val="Strong"/>
-        </w:rPr>
-      </w:pPr>
-    </w:p>
-    <w:p>
-      <w:pPr>
-        <w:pStyle w:val="DataField11pt-Single"/>
-        <w:rPr>
-          <w:rStyle w:val="Strong"/>
-        </w:rPr>
-      </w:pPr>
-      <w:proofErr w:type="gramStart"/>
-      <w:r>
-        <w:rPr>
-          <w:szCs w:val="22"/>
-        </w:rPr>
-        <w:t xml:space="preserve">Isaacs, L.; Seiler, P.; </w:t>
-      </w:r>
-      <w:proofErr w:type="spellStart"/>
-      <w:r>
-        <w:rPr>
-          <w:szCs w:val="22"/>
-        </w:rPr>
-        <w:t>Diederich</w:t>
-      </w:r>
-      <w:proofErr w:type="spellEnd"/>
-      <w:r>
-        <w:rPr>
-          <w:szCs w:val="22"/>
-        </w:rPr>
-        <w:t>, F.</w:t>
-      </w:r>
-      <w:proofErr w:type="gramEnd"/>
-      <w:r>
-        <w:rPr>
-          <w:szCs w:val="22"/>
-        </w:rPr>
-        <w:t xml:space="preserve">  Solubilized Derivatives of C</w:t>
-      </w:r>
-      <w:r>
-        <w:rPr>
-          <w:szCs w:val="22"/>
-          <w:vertAlign w:val="subscript"/>
-        </w:rPr>
-        <w:t>195</w:t>
-      </w:r>
-      <w:r>
-        <w:rPr>
-          <w:szCs w:val="22"/>
-        </w:rPr>
-        <w:t xml:space="preserve"> and C</w:t>
-      </w:r>
-      <w:r>
-        <w:rPr>
-          <w:szCs w:val="22"/>
-          <w:vertAlign w:val="subscript"/>
-        </w:rPr>
-        <w:t>260</w:t>
-      </w:r>
-      <w:r>
-        <w:rPr>
-          <w:szCs w:val="22"/>
-        </w:rPr>
-        <w:t xml:space="preserve">:  The First Members of a New Class of Carbon Allotropes </w:t>
-      </w:r>
-      <w:proofErr w:type="spellStart"/>
-      <w:proofErr w:type="gramStart"/>
-      <w:r>
-        <w:rPr>
-          <w:szCs w:val="22"/>
-        </w:rPr>
-        <w:t>C</w:t>
-      </w:r>
-      <w:r>
-        <w:rPr>
-          <w:szCs w:val="22"/>
-          <w:vertAlign w:val="subscript"/>
-        </w:rPr>
-        <w:t>n</w:t>
-      </w:r>
-      <w:proofErr w:type="spellEnd"/>
-      <w:r>
-        <w:rPr>
-          <w:szCs w:val="22"/>
-          <w:vertAlign w:val="subscript"/>
-        </w:rPr>
-        <w:t>(</w:t>
-      </w:r>
-      <w:proofErr w:type="gramEnd"/>
-      <w:r>
-        <w:rPr>
-          <w:szCs w:val="22"/>
-          <w:vertAlign w:val="subscript"/>
-        </w:rPr>
-        <w:t>60 + 5)</w:t>
-      </w:r>
-      <w:r>
-        <w:rPr>
-          <w:szCs w:val="22"/>
-        </w:rPr>
-        <w:t xml:space="preserve">.  </w:t>
-      </w:r>
-      <w:proofErr w:type="spellStart"/>
-      <w:r>
-        <w:rPr>
-          <w:i/>
-          <w:szCs w:val="22"/>
-        </w:rPr>
-        <w:t>Angew</w:t>
-      </w:r>
-      <w:proofErr w:type="spellEnd"/>
-      <w:r>
-        <w:rPr>
-          <w:i/>
-          <w:szCs w:val="22"/>
-        </w:rPr>
-        <w:t>. Chem. Int. Ed. Engl.</w:t>
+        <w:t>Angew. Chem. Int. Ed. Engl.</w:t>
       </w:r>
       <w:r>
         <w:rPr>
@@ -4766,29 +4673,16 @@
         <w:pStyle w:val="DataField11pt-Single"/>
       </w:pPr>
       <w:r>
-        <w:t xml:space="preserve">“Synthesis and Application of </w:t>
-      </w:r>
-      <w:proofErr w:type="spellStart"/>
-      <w:r>
-        <w:t>Cucurbituril</w:t>
-      </w:r>
-      <w:proofErr w:type="spellEnd"/>
-      <w:r>
-        <w:t xml:space="preserve"> Type Receptors”</w:t>
-      </w:r>
-    </w:p>
-    <w:p>
-      <w:pPr>
-        <w:pStyle w:val="DataField11pt-Single"/>
-      </w:pPr>
-      <w:r>
-        <w:t xml:space="preserve">This project explores the preparation of </w:t>
-      </w:r>
-      <w:proofErr w:type="spellStart"/>
-      <w:r>
-        <w:t>cucurbituril</w:t>
-      </w:r>
-      <w:proofErr w:type="spellEnd"/>
+        <w:t>“Synthesis and Application of Cucurbituril Type Receptors”</w:t>
+      </w:r>
+    </w:p>
+    <w:p>
+      <w:pPr>
+        <w:pStyle w:val="DataField11pt-Single"/>
+      </w:pPr>
+      <w:r>
+        <w:t>This project explores the preparation of cucurbituril</w:t>
+      </w:r>
       <w:r>
         <w:t>-type receptors</w:t>
       </w:r>
@@ -4809,15 +4703,7 @@
       </w:r>
       <w:proofErr w:type="spellEnd"/>
       <w:r>
-        <w:t xml:space="preserve"> host-guest binding, peptide and protein recognition, and the use of immobilized </w:t>
-      </w:r>
-      <w:proofErr w:type="spellStart"/>
-      <w:r>
-        <w:t>cucurbituril</w:t>
-      </w:r>
-      <w:proofErr w:type="spellEnd"/>
-      <w:r>
-        <w:t xml:space="preserve"> type receptors in </w:t>
+        <w:t xml:space="preserve"> host-guest binding, peptide and protein recognition, and the use of immobilized cucurbituril type receptors in </w:t>
       </w:r>
       <w:proofErr w:type="spellStart"/>
       <w:r>
@@ -5097,7 +4983,6 @@
         <w:t>(Co-PIs).</w:t>
       </w:r>
     </w:p>
-    <w:bookmarkEnd w:id="0"/>
     <w:sectPr>
       <w:headerReference w:type="default" r:id="rId12"/>
       <w:type w:val="continuous"/>
@@ -7696,7 +7581,7 @@
   <a:extraClrSchemeLst/>
   <a:extLst>
     <a:ext uri="{05A4C25C-085E-4340-85A3-A5531E510DB2}">
-      <thm15:themeFamily xmlns:thm15="http://schemas.microsoft.com/office/thememl/2012/main" xmlns="" name="Office Theme" id="{62F939B6-93AF-4DB8-9C6B-D6C7DFDC589F}" vid="{4A3C46E8-61CC-4603-A589-7422A47A8E4A}"/>
+      <thm15:themeFamily xmlns="" xmlns:thm15="http://schemas.microsoft.com/office/thememl/2012/main" name="Office Theme" id="{62F939B6-93AF-4DB8-9C6B-D6C7DFDC589F}" vid="{4A3C46E8-61CC-4603-A589-7422A47A8E4A}"/>
     </a:ext>
   </a:extLst>
 </a:theme>

</xml_diff>